<commit_message>
Corrected error in report
</commit_message>
<xml_diff>
--- a/Lab3_Report.docx
+++ b/Lab3_Report.docx
@@ -34,7 +34,6 @@
           <w:lang w:val="uk-UA"/>
         </w:rPr>
       </w:pPr>
-      <w:proofErr w:type="spellStart"/>
       <w:r>
         <w:rPr>
           <w:b/>
@@ -42,45 +41,33 @@
           <w:szCs w:val="36"/>
           <w:lang w:val="uk-UA"/>
         </w:rPr>
-        <w:t>Парсинг</w:t>
-      </w:r>
-      <w:proofErr w:type="spellEnd"/>
+        <w:t xml:space="preserve">Парсинг веб-сторінок </w:t>
+      </w:r>
       <w:r>
         <w:rPr>
           <w:b/>
           <w:sz w:val="36"/>
           <w:szCs w:val="36"/>
-          <w:lang w:val="uk-UA"/>
-        </w:rPr>
-        <w:t xml:space="preserve"> веб-сторінок </w:t>
+        </w:rPr>
+        <w:t>Python</w:t>
       </w:r>
       <w:r>
         <w:rPr>
           <w:b/>
           <w:sz w:val="36"/>
           <w:szCs w:val="36"/>
-        </w:rPr>
-        <w:t>Python</w:t>
+          <w:lang w:val="uk-UA"/>
+        </w:rPr>
+        <w:t xml:space="preserve"> + </w:t>
       </w:r>
       <w:r>
         <w:rPr>
           <w:b/>
           <w:sz w:val="36"/>
           <w:szCs w:val="36"/>
-          <w:lang w:val="uk-UA"/>
-        </w:rPr>
-        <w:t xml:space="preserve"> + </w:t>
-      </w:r>
-      <w:proofErr w:type="spellStart"/>
-      <w:r>
-        <w:rPr>
-          <w:b/>
-          <w:sz w:val="36"/>
-          <w:szCs w:val="36"/>
         </w:rPr>
         <w:t>BeautifulSoup</w:t>
       </w:r>
-      <w:proofErr w:type="spellEnd"/>
     </w:p>
     <w:p>
       <w:pPr>
@@ -93,7 +80,6 @@
           <w:lang w:val="uk-UA"/>
         </w:rPr>
       </w:pPr>
-      <w:proofErr w:type="spellStart"/>
       <w:r>
         <w:rPr>
           <w:i/>
@@ -101,17 +87,7 @@
           <w:szCs w:val="24"/>
           <w:lang w:val="uk-UA"/>
         </w:rPr>
-        <w:t>Пилипця</w:t>
-      </w:r>
-      <w:proofErr w:type="spellEnd"/>
-      <w:r>
-        <w:rPr>
-          <w:i/>
-          <w:sz w:val="24"/>
-          <w:szCs w:val="24"/>
-          <w:lang w:val="uk-UA"/>
-        </w:rPr>
-        <w:t xml:space="preserve"> Гліба Володимировича</w:t>
+        <w:t>Пилипця Гліба Володимировича</w:t>
       </w:r>
     </w:p>
     <w:p>
@@ -125,29 +101,7 @@
         <w:rPr>
           <w:lang w:val="uk-UA"/>
         </w:rPr>
-        <w:t xml:space="preserve">Звіт стосовно </w:t>
-      </w:r>
-      <w:proofErr w:type="spellStart"/>
-      <w:r>
-        <w:rPr>
-          <w:lang w:val="uk-UA"/>
-        </w:rPr>
-        <w:t>парсингу</w:t>
-      </w:r>
-      <w:proofErr w:type="spellEnd"/>
-      <w:r>
-        <w:rPr>
-          <w:lang w:val="uk-UA"/>
-        </w:rPr>
-        <w:t xml:space="preserve"> даних з веб-сторіно</w:t>
-      </w:r>
-      <w:bookmarkStart w:id="0" w:name="_GoBack"/>
-      <w:bookmarkEnd w:id="0"/>
-      <w:r>
-        <w:rPr>
-          <w:lang w:val="uk-UA"/>
-        </w:rPr>
-        <w:t xml:space="preserve">к на мові програмування </w:t>
+        <w:t xml:space="preserve">Звіт стосовно парсингу даних з веб-сторінок на мові програмування </w:t>
       </w:r>
       <w:r>
         <w:t>Python</w:t>
@@ -164,11 +118,9 @@
         </w:rPr>
         <w:t xml:space="preserve">з використанням бібліотеки </w:t>
       </w:r>
-      <w:proofErr w:type="spellStart"/>
       <w:r>
         <w:t>BeautifulSoup</w:t>
       </w:r>
-      <w:proofErr w:type="spellEnd"/>
       <w:r>
         <w:rPr>
           <w:lang w:val="uk-UA"/>
@@ -249,103 +201,11 @@
           <w:lang w:val="uk-UA"/>
         </w:rPr>
       </w:pPr>
-      <w:proofErr w:type="spellStart"/>
-      <w:r>
-        <w:rPr>
-          <w:lang w:val="uk-UA"/>
-        </w:rPr>
-        <w:t>Beautiful</w:t>
-      </w:r>
-      <w:proofErr w:type="spellEnd"/>
-      <w:r>
-        <w:rPr>
-          <w:lang w:val="uk-UA"/>
-        </w:rPr>
-        <w:t xml:space="preserve"> </w:t>
-      </w:r>
-      <w:proofErr w:type="spellStart"/>
-      <w:r>
-        <w:rPr>
-          <w:lang w:val="uk-UA"/>
-        </w:rPr>
-        <w:t>Soup</w:t>
-      </w:r>
-      <w:proofErr w:type="spellEnd"/>
-      <w:r>
-        <w:rPr>
-          <w:lang w:val="uk-UA"/>
-        </w:rPr>
-        <w:t xml:space="preserve"> - це </w:t>
-      </w:r>
-      <w:proofErr w:type="spellStart"/>
-      <w:r>
-        <w:rPr>
-          <w:lang w:val="uk-UA"/>
-        </w:rPr>
-        <w:t>парсер</w:t>
-      </w:r>
-      <w:proofErr w:type="spellEnd"/>
-      <w:r>
-        <w:rPr>
-          <w:lang w:val="uk-UA"/>
-        </w:rPr>
-        <w:t xml:space="preserve"> для синтаксичного розбору файлів HTML / XML, написаний на мові програмування </w:t>
-      </w:r>
-      <w:proofErr w:type="spellStart"/>
-      <w:r>
-        <w:rPr>
-          <w:lang w:val="uk-UA"/>
-        </w:rPr>
-        <w:t>Python</w:t>
-      </w:r>
-      <w:proofErr w:type="spellEnd"/>
-      <w:r>
-        <w:rPr>
-          <w:lang w:val="uk-UA"/>
-        </w:rPr>
-        <w:t xml:space="preserve">, який може перетворити навіть неправильну розмітку в дерево синтаксичного розбору. Він підтримує прості і природні способи навігації, пошуку та модифікації дерева синтаксичного розбору. У більшості випадків він допоможе програмісту заощадити години і дні роботи. Написаний на мові програмування </w:t>
-      </w:r>
-      <w:proofErr w:type="spellStart"/>
-      <w:r>
-        <w:rPr>
-          <w:lang w:val="uk-UA"/>
-        </w:rPr>
-        <w:t>Ruby</w:t>
-      </w:r>
-      <w:proofErr w:type="spellEnd"/>
-      <w:r>
-        <w:rPr>
-          <w:lang w:val="uk-UA"/>
-        </w:rPr>
-        <w:t xml:space="preserve"> порт називається </w:t>
-      </w:r>
-      <w:proofErr w:type="spellStart"/>
-      <w:r>
-        <w:rPr>
-          <w:lang w:val="uk-UA"/>
-        </w:rPr>
-        <w:t>Rubyful</w:t>
-      </w:r>
-      <w:proofErr w:type="spellEnd"/>
-      <w:r>
-        <w:rPr>
-          <w:lang w:val="uk-UA"/>
-        </w:rPr>
-        <w:t xml:space="preserve"> </w:t>
-      </w:r>
-      <w:proofErr w:type="spellStart"/>
-      <w:r>
-        <w:rPr>
-          <w:lang w:val="uk-UA"/>
-        </w:rPr>
-        <w:t>Soup</w:t>
-      </w:r>
-      <w:proofErr w:type="spellEnd"/>
-      <w:r>
-        <w:rPr>
-          <w:lang w:val="uk-UA"/>
-        </w:rPr>
-        <w:t>.</w:t>
+      <w:r>
+        <w:rPr>
+          <w:lang w:val="uk-UA"/>
+        </w:rPr>
+        <w:t>Beautiful Soup - це парсер для синтаксичного розбору файлів HTML / XML, написаний на мові програмування Python, який може перетворити навіть неправильну розмітку в дерево синтаксичного розбору. Він підтримує прості і природні способи навігації, пошуку та модифікації дерева синтаксичного розбору. У більшості випадків він допоможе програмісту заощадити години і дні роботи. Написаний на мові програмування Ruby порт називається Rubyful Soup.</w:t>
       </w:r>
     </w:p>
     <w:p>
@@ -510,21 +370,7 @@
         <w:rPr>
           <w:lang w:val="uk-UA"/>
         </w:rPr>
-        <w:t xml:space="preserve">, ціна, </w:t>
-      </w:r>
-      <w:proofErr w:type="spellStart"/>
-      <w:r>
-        <w:rPr>
-          <w:lang w:val="uk-UA"/>
-        </w:rPr>
-        <w:t>ссилка</w:t>
-      </w:r>
-      <w:proofErr w:type="spellEnd"/>
-      <w:r>
-        <w:rPr>
-          <w:lang w:val="uk-UA"/>
-        </w:rPr>
-        <w:t xml:space="preserve"> – прикладів може бути багато</w:t>
+        <w:t>, ціна, ссилка – прикладів може бути багато</w:t>
       </w:r>
       <w:r>
         <w:rPr>
@@ -602,21 +448,7 @@
         <w:rPr>
           <w:lang w:val="uk-UA"/>
         </w:rPr>
-        <w:t xml:space="preserve">Насправді, можна розбити роботу на 2 </w:t>
-      </w:r>
-      <w:proofErr w:type="spellStart"/>
-      <w:r>
-        <w:rPr>
-          <w:lang w:val="uk-UA"/>
-        </w:rPr>
-        <w:t>етапи</w:t>
-      </w:r>
-      <w:proofErr w:type="spellEnd"/>
-      <w:r>
-        <w:rPr>
-          <w:lang w:val="uk-UA"/>
-        </w:rPr>
-        <w:t xml:space="preserve">: </w:t>
+        <w:t xml:space="preserve">Насправді, можна розбити роботу на 2 етапи: </w:t>
       </w:r>
     </w:p>
     <w:p>
@@ -661,35 +493,7 @@
         <w:rPr>
           <w:lang w:val="uk-UA"/>
         </w:rPr>
-        <w:t xml:space="preserve">вантажити і </w:t>
-      </w:r>
-      <w:proofErr w:type="spellStart"/>
-      <w:r>
-        <w:rPr>
-          <w:lang w:val="uk-UA"/>
-        </w:rPr>
-        <w:t>зберегти</w:t>
-      </w:r>
-      <w:proofErr w:type="spellEnd"/>
-      <w:r>
-        <w:rPr>
-          <w:lang w:val="uk-UA"/>
-        </w:rPr>
-        <w:t xml:space="preserve"> html-</w:t>
-      </w:r>
-      <w:proofErr w:type="spellStart"/>
-      <w:r>
-        <w:rPr>
-          <w:lang w:val="uk-UA"/>
-        </w:rPr>
-        <w:t>сторінки</w:t>
-      </w:r>
-      <w:proofErr w:type="spellEnd"/>
-      <w:r>
-        <w:rPr>
-          <w:lang w:val="uk-UA"/>
-        </w:rPr>
-        <w:t xml:space="preserve"> </w:t>
+        <w:t xml:space="preserve">вантажити і зберегти html-сторінки </w:t>
       </w:r>
     </w:p>
     <w:p>
@@ -722,119 +526,7 @@
         <w:rPr>
           <w:lang w:val="uk-UA"/>
         </w:rPr>
-        <w:t xml:space="preserve">Етап 2: </w:t>
-      </w:r>
-      <w:proofErr w:type="spellStart"/>
-      <w:r>
-        <w:rPr>
-          <w:lang w:val="uk-UA"/>
-        </w:rPr>
-        <w:t>розпарсити</w:t>
-      </w:r>
-      <w:proofErr w:type="spellEnd"/>
-      <w:r>
-        <w:rPr>
-          <w:lang w:val="uk-UA"/>
-        </w:rPr>
-        <w:t xml:space="preserve"> </w:t>
-      </w:r>
-      <w:proofErr w:type="spellStart"/>
-      <w:r>
-        <w:rPr>
-          <w:lang w:val="uk-UA"/>
-        </w:rPr>
-        <w:t>html</w:t>
-      </w:r>
-      <w:proofErr w:type="spellEnd"/>
-      <w:r>
-        <w:rPr>
-          <w:lang w:val="uk-UA"/>
-        </w:rPr>
-        <w:t xml:space="preserve"> в </w:t>
-      </w:r>
-      <w:proofErr w:type="spellStart"/>
-      <w:r>
-        <w:rPr>
-          <w:lang w:val="uk-UA"/>
-        </w:rPr>
-        <w:t>зручний</w:t>
-      </w:r>
-      <w:proofErr w:type="spellEnd"/>
-      <w:r>
-        <w:rPr>
-          <w:lang w:val="uk-UA"/>
-        </w:rPr>
-        <w:t xml:space="preserve"> для </w:t>
-      </w:r>
-      <w:proofErr w:type="spellStart"/>
-      <w:r>
-        <w:rPr>
-          <w:lang w:val="uk-UA"/>
-        </w:rPr>
-        <w:t>подальшого</w:t>
-      </w:r>
-      <w:proofErr w:type="spellEnd"/>
-      <w:r>
-        <w:rPr>
-          <w:lang w:val="uk-UA"/>
-        </w:rPr>
-        <w:t xml:space="preserve"> </w:t>
-      </w:r>
-      <w:proofErr w:type="spellStart"/>
-      <w:r>
-        <w:rPr>
-          <w:lang w:val="uk-UA"/>
-        </w:rPr>
-        <w:t>аналізу</w:t>
-      </w:r>
-      <w:proofErr w:type="spellEnd"/>
-      <w:r>
-        <w:rPr>
-          <w:lang w:val="uk-UA"/>
-        </w:rPr>
-        <w:t xml:space="preserve"> формат (csv, </w:t>
-      </w:r>
-      <w:proofErr w:type="spellStart"/>
-      <w:r>
-        <w:rPr>
-          <w:lang w:val="uk-UA"/>
-        </w:rPr>
-        <w:t>json</w:t>
-      </w:r>
-      <w:proofErr w:type="spellEnd"/>
-      <w:r>
-        <w:rPr>
-          <w:lang w:val="uk-UA"/>
-        </w:rPr>
-        <w:t xml:space="preserve">, pandas </w:t>
-      </w:r>
-      <w:proofErr w:type="spellStart"/>
-      <w:r>
-        <w:rPr>
-          <w:lang w:val="uk-UA"/>
-        </w:rPr>
-        <w:t>dataframe</w:t>
-      </w:r>
-      <w:proofErr w:type="spellEnd"/>
-      <w:r>
-        <w:rPr>
-          <w:lang w:val="uk-UA"/>
-        </w:rPr>
-        <w:t xml:space="preserve"> </w:t>
-      </w:r>
-      <w:proofErr w:type="spellStart"/>
-      <w:r>
-        <w:rPr>
-          <w:lang w:val="uk-UA"/>
-        </w:rPr>
-        <w:t>etc</w:t>
-      </w:r>
-      <w:proofErr w:type="spellEnd"/>
-      <w:r>
-        <w:rPr>
-          <w:lang w:val="uk-UA"/>
-        </w:rPr>
-        <w:t>.)</w:t>
+        <w:t>Етап 2: розпарсити html в зручний для подальшого аналізу формат (csv, json, pandas dataframe etc.)</w:t>
       </w:r>
     </w:p>
     <w:p>
@@ -855,7 +547,6 @@
           <w:lang w:val="uk-UA"/>
         </w:rPr>
       </w:pPr>
-      <w:proofErr w:type="spellStart"/>
       <w:r>
         <w:rPr>
           <w:b/>
@@ -863,9 +554,10 @@
           <w:szCs w:val="28"/>
           <w:lang w:val="uk-UA"/>
         </w:rPr>
-        <w:t>Розбрів</w:t>
-      </w:r>
-      <w:proofErr w:type="spellEnd"/>
+        <w:t>Розбір</w:t>
+      </w:r>
+      <w:bookmarkStart w:id="0" w:name="_GoBack"/>
+      <w:bookmarkEnd w:id="0"/>
       <w:r>
         <w:rPr>
           <w:b/>
@@ -894,87 +586,7 @@
           <w:szCs w:val="22"/>
           <w:lang w:val="uk-UA"/>
         </w:rPr>
-        <w:t xml:space="preserve">Для відправки </w:t>
-      </w:r>
-      <w:proofErr w:type="spellStart"/>
-      <w:r>
-        <w:rPr>
-          <w:rFonts w:asciiTheme="minorHAnsi" w:eastAsiaTheme="minorHAnsi" w:hAnsiTheme="minorHAnsi" w:cstheme="minorBidi"/>
-          <w:sz w:val="22"/>
-          <w:szCs w:val="22"/>
-          <w:lang w:val="uk-UA"/>
-        </w:rPr>
-        <w:t>http</w:t>
-      </w:r>
-      <w:proofErr w:type="spellEnd"/>
-      <w:r>
-        <w:rPr>
-          <w:rFonts w:asciiTheme="minorHAnsi" w:eastAsiaTheme="minorHAnsi" w:hAnsiTheme="minorHAnsi" w:cstheme="minorBidi"/>
-          <w:sz w:val="22"/>
-          <w:szCs w:val="22"/>
-          <w:lang w:val="uk-UA"/>
-        </w:rPr>
-        <w:t xml:space="preserve">-запитів є чимало </w:t>
-      </w:r>
-      <w:proofErr w:type="spellStart"/>
-      <w:r>
-        <w:rPr>
-          <w:rFonts w:asciiTheme="minorHAnsi" w:eastAsiaTheme="minorHAnsi" w:hAnsiTheme="minorHAnsi" w:cstheme="minorBidi"/>
-          <w:sz w:val="22"/>
-          <w:szCs w:val="22"/>
-          <w:lang w:val="uk-UA"/>
-        </w:rPr>
-        <w:t>python</w:t>
-      </w:r>
-      <w:proofErr w:type="spellEnd"/>
-      <w:r>
-        <w:rPr>
-          <w:rFonts w:asciiTheme="minorHAnsi" w:eastAsiaTheme="minorHAnsi" w:hAnsiTheme="minorHAnsi" w:cstheme="minorBidi"/>
-          <w:sz w:val="22"/>
-          <w:szCs w:val="22"/>
-          <w:lang w:val="uk-UA"/>
-        </w:rPr>
-        <w:t xml:space="preserve">-бібліотек, найбільш відомі </w:t>
-      </w:r>
-      <w:proofErr w:type="spellStart"/>
-      <w:r>
-        <w:rPr>
-          <w:rFonts w:asciiTheme="minorHAnsi" w:eastAsiaTheme="minorHAnsi" w:hAnsiTheme="minorHAnsi" w:cstheme="minorBidi"/>
-          <w:sz w:val="22"/>
-          <w:szCs w:val="22"/>
-          <w:lang w:val="uk-UA"/>
-        </w:rPr>
-        <w:t>urllib</w:t>
-      </w:r>
-      <w:proofErr w:type="spellEnd"/>
-      <w:r>
-        <w:rPr>
-          <w:rFonts w:asciiTheme="minorHAnsi" w:eastAsiaTheme="minorHAnsi" w:hAnsiTheme="minorHAnsi" w:cstheme="minorBidi"/>
-          <w:sz w:val="22"/>
-          <w:szCs w:val="22"/>
-          <w:lang w:val="uk-UA"/>
-        </w:rPr>
-        <w:t xml:space="preserve"> / urllib2 і </w:t>
-      </w:r>
-      <w:proofErr w:type="spellStart"/>
-      <w:r>
-        <w:rPr>
-          <w:rFonts w:asciiTheme="minorHAnsi" w:eastAsiaTheme="minorHAnsi" w:hAnsiTheme="minorHAnsi" w:cstheme="minorBidi"/>
-          <w:sz w:val="22"/>
-          <w:szCs w:val="22"/>
-          <w:lang w:val="uk-UA"/>
-        </w:rPr>
-        <w:t>Requests</w:t>
-      </w:r>
-      <w:proofErr w:type="spellEnd"/>
-      <w:r>
-        <w:rPr>
-          <w:rFonts w:asciiTheme="minorHAnsi" w:eastAsiaTheme="minorHAnsi" w:hAnsiTheme="minorHAnsi" w:cstheme="minorBidi"/>
-          <w:sz w:val="22"/>
-          <w:szCs w:val="22"/>
-          <w:lang w:val="uk-UA"/>
-        </w:rPr>
-        <w:t xml:space="preserve">. На мій </w:t>
+        <w:t xml:space="preserve">Для відправки http-запитів є чимало python-бібліотек, найбільш відомі urllib / urllib2 і Requests. На мій </w:t>
       </w:r>
       <w:r>
         <w:rPr>
@@ -992,36 +604,16 @@
           <w:szCs w:val="22"/>
           <w:lang w:val="uk-UA"/>
         </w:rPr>
-        <w:t xml:space="preserve"> </w:t>
-      </w:r>
-      <w:proofErr w:type="spellStart"/>
-      <w:r>
-        <w:rPr>
-          <w:rFonts w:asciiTheme="minorHAnsi" w:eastAsiaTheme="minorHAnsi" w:hAnsiTheme="minorHAnsi" w:cstheme="minorBidi"/>
-          <w:sz w:val="22"/>
-          <w:szCs w:val="22"/>
-          <w:lang w:val="uk-UA"/>
-        </w:rPr>
-        <w:t>Requ</w:t>
-      </w:r>
-      <w:r>
-        <w:rPr>
-          <w:rFonts w:asciiTheme="minorHAnsi" w:eastAsiaTheme="minorHAnsi" w:hAnsiTheme="minorHAnsi" w:cstheme="minorBidi"/>
-          <w:sz w:val="22"/>
-          <w:szCs w:val="22"/>
-          <w:lang w:val="uk-UA"/>
-        </w:rPr>
-        <w:t>ests</w:t>
-      </w:r>
-      <w:proofErr w:type="spellEnd"/>
-      <w:r>
-        <w:rPr>
-          <w:rFonts w:asciiTheme="minorHAnsi" w:eastAsiaTheme="minorHAnsi" w:hAnsiTheme="minorHAnsi" w:cstheme="minorBidi"/>
-          <w:sz w:val="22"/>
-          <w:szCs w:val="22"/>
-          <w:lang w:val="uk-UA"/>
-        </w:rPr>
-        <w:t xml:space="preserve"> зручніше і лаконічніше, тому використовував її.</w:t>
+        <w:t xml:space="preserve"> Requ</w:t>
+      </w:r>
+      <w:r>
+        <w:rPr>
+          <w:rFonts w:asciiTheme="minorHAnsi" w:eastAsiaTheme="minorHAnsi" w:hAnsiTheme="minorHAnsi" w:cstheme="minorBidi"/>
+          <w:sz w:val="22"/>
+          <w:szCs w:val="22"/>
+          <w:lang w:val="uk-UA"/>
+        </w:rPr>
+        <w:t>ests зручніше і лаконічніше, тому використовував її.</w:t>
       </w:r>
     </w:p>
     <w:p>
@@ -1043,39 +635,8 @@
           <w:lang w:val="uk-UA"/>
         </w:rPr>
         <w:br/>
-        <w:t xml:space="preserve">Також необхідно вибрати бібліотеку для </w:t>
-      </w:r>
-      <w:proofErr w:type="spellStart"/>
-      <w:r>
-        <w:rPr>
-          <w:rFonts w:asciiTheme="minorHAnsi" w:eastAsiaTheme="minorHAnsi" w:hAnsiTheme="minorHAnsi" w:cstheme="minorBidi"/>
-          <w:sz w:val="22"/>
-          <w:szCs w:val="22"/>
-          <w:lang w:val="uk-UA"/>
-        </w:rPr>
-        <w:t>парсинга</w:t>
-      </w:r>
-      <w:proofErr w:type="spellEnd"/>
-      <w:r>
-        <w:rPr>
-          <w:rFonts w:asciiTheme="minorHAnsi" w:eastAsiaTheme="minorHAnsi" w:hAnsiTheme="minorHAnsi" w:cstheme="minorBidi"/>
-          <w:sz w:val="22"/>
-          <w:szCs w:val="22"/>
-          <w:lang w:val="uk-UA"/>
-        </w:rPr>
-        <w:t xml:space="preserve"> </w:t>
-      </w:r>
-      <w:proofErr w:type="spellStart"/>
-      <w:r>
-        <w:rPr>
-          <w:rFonts w:asciiTheme="minorHAnsi" w:eastAsiaTheme="minorHAnsi" w:hAnsiTheme="minorHAnsi" w:cstheme="minorBidi"/>
-          <w:sz w:val="22"/>
-          <w:szCs w:val="22"/>
-          <w:lang w:val="uk-UA"/>
-        </w:rPr>
-        <w:t>html</w:t>
-      </w:r>
-      <w:proofErr w:type="spellEnd"/>
+        <w:t>Також необхідно вибрати бібліотеку для парсинга html</w:t>
+      </w:r>
       <w:r>
         <w:rPr>
           <w:rFonts w:asciiTheme="minorHAnsi" w:eastAsiaTheme="minorHAnsi" w:hAnsiTheme="minorHAnsi" w:cstheme="minorBidi"/>
@@ -1334,19 +895,8 @@
           <w:szCs w:val="22"/>
           <w:lang w:val="uk-UA"/>
         </w:rPr>
-        <w:t xml:space="preserve">для </w:t>
-      </w:r>
-      <w:proofErr w:type="spellStart"/>
-      <w:r>
-        <w:rPr>
-          <w:rFonts w:asciiTheme="minorHAnsi" w:eastAsiaTheme="minorHAnsi" w:hAnsiTheme="minorHAnsi" w:cstheme="minorBidi"/>
-          <w:sz w:val="22"/>
-          <w:szCs w:val="22"/>
-          <w:lang w:val="uk-UA"/>
-        </w:rPr>
-        <w:t>парсингу</w:t>
-      </w:r>
-      <w:proofErr w:type="spellEnd"/>
+        <w:t>для парсингу</w:t>
+      </w:r>
       <w:r>
         <w:rPr>
           <w:rFonts w:asciiTheme="minorHAnsi" w:eastAsiaTheme="minorHAnsi" w:hAnsiTheme="minorHAnsi" w:cstheme="minorBidi"/>
@@ -1372,27 +922,7 @@
           <w:szCs w:val="22"/>
           <w:lang w:val="uk-UA"/>
         </w:rPr>
-        <w:t xml:space="preserve">, і вони трохи не для цього. Були придумані більш зручні інструменти для розбору </w:t>
-      </w:r>
-      <w:proofErr w:type="spellStart"/>
-      <w:r>
-        <w:rPr>
-          <w:rFonts w:asciiTheme="minorHAnsi" w:eastAsiaTheme="minorHAnsi" w:hAnsiTheme="minorHAnsi" w:cstheme="minorBidi"/>
-          <w:sz w:val="22"/>
-          <w:szCs w:val="22"/>
-          <w:lang w:val="uk-UA"/>
-        </w:rPr>
-        <w:t>html</w:t>
-      </w:r>
-      <w:proofErr w:type="spellEnd"/>
-      <w:r>
-        <w:rPr>
-          <w:rFonts w:asciiTheme="minorHAnsi" w:eastAsiaTheme="minorHAnsi" w:hAnsiTheme="minorHAnsi" w:cstheme="minorBidi"/>
-          <w:sz w:val="22"/>
-          <w:szCs w:val="22"/>
-          <w:lang w:val="uk-UA"/>
-        </w:rPr>
-        <w:t xml:space="preserve">, так що </w:t>
+        <w:t xml:space="preserve">, і вони трохи не для цього. Були придумані більш зручні інструменти для розбору html, так що </w:t>
       </w:r>
       <w:r>
         <w:rPr>
@@ -1613,274 +1143,43 @@
           <w:szCs w:val="22"/>
           <w:lang w:val="uk-UA"/>
         </w:rPr>
-        <w:t xml:space="preserve">Це дві найбільш популярні бібліотеки для </w:t>
-      </w:r>
-      <w:proofErr w:type="spellStart"/>
-      <w:r>
-        <w:rPr>
-          <w:rFonts w:asciiTheme="minorHAnsi" w:eastAsiaTheme="minorHAnsi" w:hAnsiTheme="minorHAnsi" w:cstheme="minorBidi"/>
-          <w:sz w:val="22"/>
-          <w:szCs w:val="22"/>
-          <w:lang w:val="uk-UA"/>
-        </w:rPr>
-        <w:t>парсинга</w:t>
-      </w:r>
-      <w:proofErr w:type="spellEnd"/>
-      <w:r>
-        <w:rPr>
-          <w:rFonts w:asciiTheme="minorHAnsi" w:eastAsiaTheme="minorHAnsi" w:hAnsiTheme="minorHAnsi" w:cstheme="minorBidi"/>
-          <w:sz w:val="22"/>
-          <w:szCs w:val="22"/>
-          <w:lang w:val="uk-UA"/>
-        </w:rPr>
-        <w:t xml:space="preserve"> html і вибір однієї з них, скоріше, обумовлений особистими уподобаннями. Більш того, ці бібліотеки тісно переплелися: </w:t>
-      </w:r>
-      <w:proofErr w:type="spellStart"/>
-      <w:r>
-        <w:rPr>
-          <w:rFonts w:asciiTheme="minorHAnsi" w:eastAsiaTheme="minorHAnsi" w:hAnsiTheme="minorHAnsi" w:cstheme="minorBidi"/>
-          <w:sz w:val="22"/>
-          <w:szCs w:val="22"/>
-          <w:lang w:val="uk-UA"/>
-        </w:rPr>
-        <w:t>BeautifulSoup</w:t>
-      </w:r>
-      <w:proofErr w:type="spellEnd"/>
-      <w:r>
-        <w:rPr>
-          <w:rFonts w:asciiTheme="minorHAnsi" w:eastAsiaTheme="minorHAnsi" w:hAnsiTheme="minorHAnsi" w:cstheme="minorBidi"/>
-          <w:sz w:val="22"/>
-          <w:szCs w:val="22"/>
-          <w:lang w:val="uk-UA"/>
-        </w:rPr>
-        <w:t xml:space="preserve"> став вико</w:t>
-      </w:r>
-      <w:r>
-        <w:rPr>
-          <w:rFonts w:asciiTheme="minorHAnsi" w:eastAsiaTheme="minorHAnsi" w:hAnsiTheme="minorHAnsi" w:cstheme="minorBidi"/>
-          <w:sz w:val="22"/>
-          <w:szCs w:val="22"/>
-          <w:lang w:val="uk-UA"/>
-        </w:rPr>
-        <w:t xml:space="preserve">ристовувати </w:t>
-      </w:r>
-      <w:proofErr w:type="spellStart"/>
-      <w:r>
-        <w:rPr>
-          <w:rFonts w:asciiTheme="minorHAnsi" w:eastAsiaTheme="minorHAnsi" w:hAnsiTheme="minorHAnsi" w:cstheme="minorBidi"/>
-          <w:sz w:val="22"/>
-          <w:szCs w:val="22"/>
-          <w:lang w:val="uk-UA"/>
-        </w:rPr>
-        <w:t>lxml</w:t>
-      </w:r>
-      <w:proofErr w:type="spellEnd"/>
-      <w:r>
-        <w:rPr>
-          <w:rFonts w:asciiTheme="minorHAnsi" w:eastAsiaTheme="minorHAnsi" w:hAnsiTheme="minorHAnsi" w:cstheme="minorBidi"/>
-          <w:sz w:val="22"/>
-          <w:szCs w:val="22"/>
-          <w:lang w:val="uk-UA"/>
-        </w:rPr>
-        <w:t xml:space="preserve"> як внутрішній </w:t>
-      </w:r>
-      <w:proofErr w:type="spellStart"/>
-      <w:r>
-        <w:rPr>
-          <w:rFonts w:asciiTheme="minorHAnsi" w:eastAsiaTheme="minorHAnsi" w:hAnsiTheme="minorHAnsi" w:cstheme="minorBidi"/>
-          <w:sz w:val="22"/>
-          <w:szCs w:val="22"/>
-          <w:lang w:val="uk-UA"/>
-        </w:rPr>
-        <w:t>парсер</w:t>
-      </w:r>
-      <w:proofErr w:type="spellEnd"/>
-      <w:r>
-        <w:rPr>
-          <w:rFonts w:asciiTheme="minorHAnsi" w:eastAsiaTheme="minorHAnsi" w:hAnsiTheme="minorHAnsi" w:cstheme="minorBidi"/>
-          <w:sz w:val="22"/>
-          <w:szCs w:val="22"/>
-          <w:lang w:val="uk-UA"/>
-        </w:rPr>
-        <w:t xml:space="preserve"> для прискорення, а в </w:t>
-      </w:r>
-      <w:proofErr w:type="spellStart"/>
-      <w:r>
-        <w:rPr>
-          <w:rFonts w:asciiTheme="minorHAnsi" w:eastAsiaTheme="minorHAnsi" w:hAnsiTheme="minorHAnsi" w:cstheme="minorBidi"/>
-          <w:sz w:val="22"/>
-          <w:szCs w:val="22"/>
-          <w:lang w:val="uk-UA"/>
-        </w:rPr>
-        <w:t>lxml</w:t>
-      </w:r>
-      <w:proofErr w:type="spellEnd"/>
-      <w:r>
-        <w:rPr>
-          <w:rFonts w:asciiTheme="minorHAnsi" w:eastAsiaTheme="minorHAnsi" w:hAnsiTheme="minorHAnsi" w:cstheme="minorBidi"/>
-          <w:sz w:val="22"/>
-          <w:szCs w:val="22"/>
-          <w:lang w:val="uk-UA"/>
-        </w:rPr>
-        <w:t xml:space="preserve"> був доданий модуль </w:t>
-      </w:r>
-      <w:proofErr w:type="spellStart"/>
-      <w:r>
-        <w:rPr>
-          <w:rFonts w:asciiTheme="minorHAnsi" w:eastAsiaTheme="minorHAnsi" w:hAnsiTheme="minorHAnsi" w:cstheme="minorBidi"/>
-          <w:sz w:val="22"/>
-          <w:szCs w:val="22"/>
-          <w:lang w:val="uk-UA"/>
-        </w:rPr>
-        <w:t>soupparser</w:t>
-      </w:r>
-      <w:proofErr w:type="spellEnd"/>
-      <w:r>
-        <w:rPr>
-          <w:rFonts w:asciiTheme="minorHAnsi" w:eastAsiaTheme="minorHAnsi" w:hAnsiTheme="minorHAnsi" w:cstheme="minorBidi"/>
-          <w:sz w:val="22"/>
-          <w:szCs w:val="22"/>
-          <w:lang w:val="uk-UA"/>
-        </w:rPr>
-        <w:t xml:space="preserve">. </w:t>
-      </w:r>
-      <w:r>
-        <w:rPr>
-          <w:rFonts w:asciiTheme="minorHAnsi" w:eastAsiaTheme="minorHAnsi" w:hAnsiTheme="minorHAnsi" w:cstheme="minorBidi"/>
-          <w:sz w:val="22"/>
-          <w:szCs w:val="22"/>
-          <w:lang w:val="uk-UA"/>
-        </w:rPr>
-        <w:t xml:space="preserve">Я </w:t>
-      </w:r>
-      <w:proofErr w:type="spellStart"/>
-      <w:r>
-        <w:rPr>
-          <w:rFonts w:asciiTheme="minorHAnsi" w:eastAsiaTheme="minorHAnsi" w:hAnsiTheme="minorHAnsi" w:cstheme="minorBidi"/>
-          <w:sz w:val="22"/>
-          <w:szCs w:val="22"/>
-          <w:lang w:val="uk-UA"/>
-        </w:rPr>
-        <w:t>парсив</w:t>
-      </w:r>
-      <w:proofErr w:type="spellEnd"/>
-      <w:r>
-        <w:rPr>
-          <w:rFonts w:asciiTheme="minorHAnsi" w:eastAsiaTheme="minorHAnsi" w:hAnsiTheme="minorHAnsi" w:cstheme="minorBidi"/>
-          <w:sz w:val="22"/>
-          <w:szCs w:val="22"/>
-          <w:lang w:val="uk-UA"/>
-        </w:rPr>
-        <w:t xml:space="preserve"> </w:t>
-      </w:r>
-      <w:r>
-        <w:rPr>
-          <w:rFonts w:asciiTheme="minorHAnsi" w:eastAsiaTheme="minorHAnsi" w:hAnsiTheme="minorHAnsi" w:cstheme="minorBidi"/>
-          <w:sz w:val="22"/>
-          <w:szCs w:val="22"/>
-          <w:lang w:val="uk-UA"/>
-        </w:rPr>
-        <w:t xml:space="preserve">дані за допомогою </w:t>
-      </w:r>
-      <w:proofErr w:type="spellStart"/>
-      <w:r>
-        <w:rPr>
-          <w:rFonts w:asciiTheme="minorHAnsi" w:eastAsiaTheme="minorHAnsi" w:hAnsiTheme="minorHAnsi" w:cstheme="minorBidi"/>
-          <w:sz w:val="22"/>
-          <w:szCs w:val="22"/>
-          <w:lang w:val="uk-UA"/>
-        </w:rPr>
-        <w:t>BeautifulSoup</w:t>
-      </w:r>
-      <w:proofErr w:type="spellEnd"/>
-      <w:r>
-        <w:rPr>
-          <w:rFonts w:asciiTheme="minorHAnsi" w:eastAsiaTheme="minorHAnsi" w:hAnsiTheme="minorHAnsi" w:cstheme="minorBidi"/>
-          <w:sz w:val="22"/>
-          <w:szCs w:val="22"/>
-          <w:lang w:val="uk-UA"/>
-        </w:rPr>
-        <w:t xml:space="preserve"> і </w:t>
-      </w:r>
-      <w:proofErr w:type="spellStart"/>
-      <w:r>
-        <w:rPr>
-          <w:rFonts w:asciiTheme="minorHAnsi" w:eastAsiaTheme="minorHAnsi" w:hAnsiTheme="minorHAnsi" w:cstheme="minorBidi"/>
-          <w:sz w:val="22"/>
-          <w:szCs w:val="22"/>
-          <w:lang w:val="uk-UA"/>
-        </w:rPr>
-        <w:t>використовуючи</w:t>
-      </w:r>
-      <w:proofErr w:type="spellEnd"/>
-      <w:r>
-        <w:rPr>
-          <w:rFonts w:asciiTheme="minorHAnsi" w:eastAsiaTheme="minorHAnsi" w:hAnsiTheme="minorHAnsi" w:cstheme="minorBidi"/>
-          <w:sz w:val="22"/>
-          <w:szCs w:val="22"/>
-          <w:lang w:val="uk-UA"/>
-        </w:rPr>
-        <w:t xml:space="preserve"> XPath </w:t>
-      </w:r>
-      <w:proofErr w:type="spellStart"/>
-      <w:r>
-        <w:rPr>
-          <w:rFonts w:asciiTheme="minorHAnsi" w:eastAsiaTheme="minorHAnsi" w:hAnsiTheme="minorHAnsi" w:cstheme="minorBidi"/>
-          <w:sz w:val="22"/>
-          <w:szCs w:val="22"/>
-          <w:lang w:val="uk-UA"/>
-        </w:rPr>
-        <w:t>селектори</w:t>
-      </w:r>
-      <w:proofErr w:type="spellEnd"/>
-      <w:r>
-        <w:rPr>
-          <w:rFonts w:asciiTheme="minorHAnsi" w:eastAsiaTheme="minorHAnsi" w:hAnsiTheme="minorHAnsi" w:cstheme="minorBidi"/>
-          <w:sz w:val="22"/>
-          <w:szCs w:val="22"/>
-          <w:lang w:val="uk-UA"/>
-        </w:rPr>
-        <w:t xml:space="preserve"> в </w:t>
-      </w:r>
-      <w:proofErr w:type="spellStart"/>
-      <w:r>
-        <w:rPr>
-          <w:rFonts w:asciiTheme="minorHAnsi" w:eastAsiaTheme="minorHAnsi" w:hAnsiTheme="minorHAnsi" w:cstheme="minorBidi"/>
-          <w:sz w:val="22"/>
-          <w:szCs w:val="22"/>
-          <w:lang w:val="uk-UA"/>
-        </w:rPr>
-        <w:t>модулі</w:t>
-      </w:r>
-      <w:proofErr w:type="spellEnd"/>
-      <w:r>
-        <w:rPr>
-          <w:rFonts w:asciiTheme="minorHAnsi" w:eastAsiaTheme="minorHAnsi" w:hAnsiTheme="minorHAnsi" w:cstheme="minorBidi"/>
-          <w:sz w:val="22"/>
-          <w:szCs w:val="22"/>
-          <w:lang w:val="uk-UA"/>
-        </w:rPr>
-        <w:t xml:space="preserve"> </w:t>
-      </w:r>
-      <w:proofErr w:type="spellStart"/>
-      <w:r>
-        <w:rPr>
-          <w:rFonts w:asciiTheme="minorHAnsi" w:eastAsiaTheme="minorHAnsi" w:hAnsiTheme="minorHAnsi" w:cstheme="minorBidi"/>
-          <w:sz w:val="22"/>
-          <w:szCs w:val="22"/>
-          <w:lang w:val="uk-UA"/>
-        </w:rPr>
-        <w:t>lxml</w:t>
-      </w:r>
-      <w:proofErr w:type="spellEnd"/>
-      <w:r>
-        <w:rPr>
-          <w:rFonts w:asciiTheme="minorHAnsi" w:eastAsiaTheme="minorHAnsi" w:hAnsiTheme="minorHAnsi" w:cstheme="minorBidi"/>
-          <w:sz w:val="22"/>
-          <w:szCs w:val="22"/>
-          <w:lang w:val="uk-UA"/>
-        </w:rPr>
-        <w:t>.html.</w:t>
+        <w:t>Це дві найбільш популярні бібліотеки для парсинга html і вибір однієї з них, скоріше, обумовлений особистими уподобаннями. Більш того, ці бібліотеки тісно переплелися: BeautifulSoup став вико</w:t>
+      </w:r>
+      <w:r>
+        <w:rPr>
+          <w:rFonts w:asciiTheme="minorHAnsi" w:eastAsiaTheme="minorHAnsi" w:hAnsiTheme="minorHAnsi" w:cstheme="minorBidi"/>
+          <w:sz w:val="22"/>
+          <w:szCs w:val="22"/>
+          <w:lang w:val="uk-UA"/>
+        </w:rPr>
+        <w:t>ристовувати lxml як внутрішній парсер</w:t>
+      </w:r>
+      <w:r>
+        <w:rPr>
+          <w:rFonts w:asciiTheme="minorHAnsi" w:eastAsiaTheme="minorHAnsi" w:hAnsiTheme="minorHAnsi" w:cstheme="minorBidi"/>
+          <w:sz w:val="22"/>
+          <w:szCs w:val="22"/>
+          <w:lang w:val="uk-UA"/>
+        </w:rPr>
+        <w:t xml:space="preserve"> для прискорення, а в lxml був доданий модуль soupparser. </w:t>
+      </w:r>
+      <w:r>
+        <w:rPr>
+          <w:rFonts w:asciiTheme="minorHAnsi" w:eastAsiaTheme="minorHAnsi" w:hAnsiTheme="minorHAnsi" w:cstheme="minorBidi"/>
+          <w:sz w:val="22"/>
+          <w:szCs w:val="22"/>
+          <w:lang w:val="uk-UA"/>
+        </w:rPr>
+        <w:t xml:space="preserve">Я парсив </w:t>
+      </w:r>
+      <w:r>
+        <w:rPr>
+          <w:rFonts w:asciiTheme="minorHAnsi" w:eastAsiaTheme="minorHAnsi" w:hAnsiTheme="minorHAnsi" w:cstheme="minorBidi"/>
+          <w:sz w:val="22"/>
+          <w:szCs w:val="22"/>
+          <w:lang w:val="uk-UA"/>
+        </w:rPr>
+        <w:t>дані за допомогою BeautifulSoup і використовуючи XPath селектори в модулі lxml.html.</w:t>
       </w:r>
     </w:p>
     <w:p>
@@ -1934,244 +1233,128 @@
         <w:rPr>
           <w:lang w:val="uk-UA"/>
         </w:rPr>
-        <w:t xml:space="preserve">Це вже не просто </w:t>
-      </w:r>
-      <w:proofErr w:type="spellStart"/>
-      <w:r>
-        <w:rPr>
-          <w:lang w:val="uk-UA"/>
-        </w:rPr>
-        <w:t>бібліотека</w:t>
-      </w:r>
-      <w:proofErr w:type="spellEnd"/>
-      <w:r>
-        <w:rPr>
-          <w:lang w:val="uk-UA"/>
-        </w:rPr>
-        <w:t xml:space="preserve">, а </w:t>
-      </w:r>
-      <w:proofErr w:type="spellStart"/>
-      <w:r>
-        <w:rPr>
-          <w:lang w:val="uk-UA"/>
-        </w:rPr>
-        <w:t>цілий</w:t>
-      </w:r>
-      <w:proofErr w:type="spellEnd"/>
-      <w:r>
-        <w:rPr>
-          <w:lang w:val="uk-UA"/>
-        </w:rPr>
-        <w:t xml:space="preserve"> open-source framework </w:t>
-      </w:r>
-      <w:proofErr w:type="spellStart"/>
-      <w:r>
-        <w:rPr>
-          <w:lang w:val="uk-UA"/>
-        </w:rPr>
-        <w:t>для</w:t>
-      </w:r>
-      <w:proofErr w:type="spellEnd"/>
+        <w:t xml:space="preserve">Це вже не просто бібліотека, а цілий open-source framework для отримання даних з веб-сторінок. У ньому є </w:t>
+      </w:r>
+      <w:r>
+        <w:rPr>
+          <w:lang w:val="uk-UA"/>
+        </w:rPr>
+        <w:t>дуже багато</w:t>
+      </w:r>
+      <w:r>
+        <w:rPr>
+          <w:lang w:val="uk-UA"/>
+        </w:rPr>
+        <w:t xml:space="preserve"> корисних функцій: асинхронні запити, можливість використовувати XPath і CSS селектори для обробки даних, зручна робота з кодуваннями і багато іншого (докладніше можна почитати тут</w:t>
+      </w:r>
       <w:r>
         <w:rPr>
           <w:lang w:val="uk-UA"/>
         </w:rPr>
         <w:t xml:space="preserve"> </w:t>
       </w:r>
-      <w:proofErr w:type="spellStart"/>
-      <w:r>
-        <w:rPr>
-          <w:lang w:val="uk-UA"/>
-        </w:rPr>
-        <w:t>отримання</w:t>
-      </w:r>
-      <w:proofErr w:type="spellEnd"/>
-      <w:r>
-        <w:rPr>
-          <w:lang w:val="uk-UA"/>
-        </w:rPr>
-        <w:t xml:space="preserve"> </w:t>
-      </w:r>
-      <w:proofErr w:type="spellStart"/>
-      <w:r>
-        <w:rPr>
-          <w:lang w:val="uk-UA"/>
-        </w:rPr>
-        <w:t>даних</w:t>
-      </w:r>
-      <w:proofErr w:type="spellEnd"/>
-      <w:r>
-        <w:rPr>
-          <w:lang w:val="uk-UA"/>
-        </w:rPr>
-        <w:t xml:space="preserve"> з </w:t>
-      </w:r>
-      <w:proofErr w:type="spellStart"/>
-      <w:r>
-        <w:rPr>
-          <w:lang w:val="uk-UA"/>
-        </w:rPr>
-        <w:t>веб-сторінок</w:t>
-      </w:r>
-      <w:proofErr w:type="spellEnd"/>
-      <w:r>
-        <w:rPr>
-          <w:lang w:val="uk-UA"/>
-        </w:rPr>
-        <w:t xml:space="preserve">. У ньому є </w:t>
-      </w:r>
-      <w:r>
-        <w:rPr>
-          <w:lang w:val="uk-UA"/>
-        </w:rPr>
-        <w:t>дуже багато</w:t>
-      </w:r>
-      <w:r>
-        <w:rPr>
-          <w:lang w:val="uk-UA"/>
-        </w:rPr>
-        <w:t xml:space="preserve"> корисних функцій: асинхронні запити, можливість використовувати </w:t>
-      </w:r>
-      <w:proofErr w:type="spellStart"/>
-      <w:r>
-        <w:rPr>
-          <w:lang w:val="uk-UA"/>
-        </w:rPr>
-        <w:t>XPath</w:t>
-      </w:r>
-      <w:proofErr w:type="spellEnd"/>
-      <w:r>
-        <w:rPr>
-          <w:lang w:val="uk-UA"/>
-        </w:rPr>
-        <w:t xml:space="preserve"> і CSS селектори для обробки даних, зручна робота з кодуваннями і багато іншого (докладніше можна почитати тут</w:t>
-      </w:r>
-      <w:r>
-        <w:rPr>
-          <w:lang w:val="uk-UA"/>
-        </w:rPr>
-        <w:t xml:space="preserve"> </w:t>
-      </w:r>
-      <w:proofErr w:type="spellStart"/>
       <w:r>
         <w:rPr>
           <w:lang w:val="ru-RU"/>
         </w:rPr>
         <w:t>https</w:t>
       </w:r>
-      <w:proofErr w:type="spellEnd"/>
       <w:r>
         <w:rPr>
           <w:lang w:val="uk-UA"/>
         </w:rPr>
         <w:t>://</w:t>
       </w:r>
-      <w:proofErr w:type="spellStart"/>
       <w:r>
         <w:rPr>
           <w:lang w:val="ru-RU"/>
         </w:rPr>
         <w:t>doc</w:t>
       </w:r>
-      <w:proofErr w:type="spellEnd"/>
       <w:r>
         <w:rPr>
           <w:lang w:val="uk-UA"/>
         </w:rPr>
         <w:t>.</w:t>
       </w:r>
-      <w:proofErr w:type="spellStart"/>
       <w:r>
         <w:rPr>
           <w:lang w:val="ru-RU"/>
         </w:rPr>
         <w:t>scrapy</w:t>
       </w:r>
-      <w:proofErr w:type="spellEnd"/>
       <w:r>
         <w:rPr>
           <w:lang w:val="uk-UA"/>
         </w:rPr>
         <w:t>.</w:t>
       </w:r>
-      <w:proofErr w:type="spellStart"/>
       <w:r>
         <w:rPr>
           <w:lang w:val="ru-RU"/>
         </w:rPr>
         <w:t>org</w:t>
       </w:r>
-      <w:proofErr w:type="spellEnd"/>
       <w:r>
         <w:rPr>
           <w:lang w:val="uk-UA"/>
         </w:rPr>
         <w:t>/</w:t>
       </w:r>
-      <w:proofErr w:type="spellStart"/>
       <w:r>
         <w:rPr>
           <w:lang w:val="ru-RU"/>
         </w:rPr>
         <w:t>en</w:t>
       </w:r>
-      <w:proofErr w:type="spellEnd"/>
       <w:r>
         <w:rPr>
           <w:lang w:val="uk-UA"/>
         </w:rPr>
         <w:t>/</w:t>
       </w:r>
-      <w:proofErr w:type="spellStart"/>
       <w:r>
         <w:rPr>
           <w:lang w:val="ru-RU"/>
         </w:rPr>
         <w:t>latest</w:t>
       </w:r>
-      <w:proofErr w:type="spellEnd"/>
       <w:r>
         <w:rPr>
           <w:lang w:val="uk-UA"/>
         </w:rPr>
         <w:t>/</w:t>
       </w:r>
-      <w:proofErr w:type="spellStart"/>
       <w:r>
         <w:rPr>
           <w:lang w:val="ru-RU"/>
         </w:rPr>
         <w:t>intro</w:t>
       </w:r>
-      <w:proofErr w:type="spellEnd"/>
       <w:r>
         <w:rPr>
           <w:lang w:val="uk-UA"/>
         </w:rPr>
         <w:t>/</w:t>
       </w:r>
-      <w:proofErr w:type="spellStart"/>
       <w:r>
         <w:rPr>
           <w:lang w:val="ru-RU"/>
         </w:rPr>
         <w:t>overview</w:t>
       </w:r>
-      <w:proofErr w:type="spellEnd"/>
       <w:r>
         <w:rPr>
           <w:lang w:val="uk-UA"/>
         </w:rPr>
         <w:t>.</w:t>
       </w:r>
-      <w:proofErr w:type="spellStart"/>
       <w:r>
         <w:rPr>
           <w:lang w:val="ru-RU"/>
         </w:rPr>
         <w:t>html</w:t>
       </w:r>
-      <w:proofErr w:type="spellEnd"/>
       <w:r>
         <w:rPr>
           <w:lang w:val="uk-UA"/>
@@ -2241,71 +1424,25 @@
         <w:rPr>
           <w:lang w:val="uk-UA"/>
         </w:rPr>
-        <w:t xml:space="preserve">В </w:t>
-      </w:r>
-      <w:proofErr w:type="spellStart"/>
-      <w:r>
-        <w:rPr>
-          <w:lang w:val="uk-UA"/>
-        </w:rPr>
-        <w:t>частності</w:t>
-      </w:r>
-      <w:proofErr w:type="spellEnd"/>
-      <w:r>
-        <w:rPr>
-          <w:lang w:val="uk-UA"/>
-        </w:rPr>
-        <w:t xml:space="preserve"> я вибрав </w:t>
-      </w:r>
-      <w:proofErr w:type="spellStart"/>
+        <w:t xml:space="preserve">В частності я вибрав </w:t>
+      </w:r>
       <w:r>
         <w:t>BeautifulSoup</w:t>
       </w:r>
-      <w:proofErr w:type="spellEnd"/>
-      <w:r>
-        <w:rPr>
-          <w:lang w:val="uk-UA"/>
-        </w:rPr>
-        <w:t xml:space="preserve"> через </w:t>
-      </w:r>
-      <w:proofErr w:type="spellStart"/>
-      <w:r>
-        <w:rPr>
-          <w:lang w:val="uk-UA"/>
-        </w:rPr>
-        <w:t>відстутність</w:t>
-      </w:r>
-      <w:proofErr w:type="spellEnd"/>
-      <w:r>
-        <w:rPr>
-          <w:lang w:val="uk-UA"/>
-        </w:rPr>
-        <w:t xml:space="preserve"> великої кількості часу для розбору </w:t>
-      </w:r>
-      <w:proofErr w:type="spellStart"/>
+      <w:r>
+        <w:rPr>
+          <w:lang w:val="uk-UA"/>
+        </w:rPr>
+        <w:t xml:space="preserve"> через відстутність великої кількості часу для розбору </w:t>
+      </w:r>
       <w:r>
         <w:t>scrapy</w:t>
       </w:r>
-      <w:proofErr w:type="spellEnd"/>
-      <w:r>
-        <w:rPr>
-          <w:lang w:val="uk-UA"/>
-        </w:rPr>
-        <w:t xml:space="preserve">, але бажанням навчитися писати </w:t>
-      </w:r>
-      <w:proofErr w:type="spellStart"/>
-      <w:r>
-        <w:rPr>
-          <w:lang w:val="uk-UA"/>
-        </w:rPr>
-        <w:t>парсери</w:t>
-      </w:r>
-      <w:proofErr w:type="spellEnd"/>
-      <w:r>
-        <w:rPr>
-          <w:lang w:val="uk-UA"/>
-        </w:rPr>
-        <w:t xml:space="preserve">. </w:t>
+      <w:r>
+        <w:rPr>
+          <w:lang w:val="uk-UA"/>
+        </w:rPr>
+        <w:t xml:space="preserve">, але бажанням навчитися писати парсери. </w:t>
       </w:r>
       <w:r>
         <w:rPr>
@@ -2323,19 +1460,11 @@
         <w:rPr>
           <w:lang w:val="uk-UA"/>
         </w:rPr>
-        <w:t>р</w:t>
-      </w:r>
-      <w:r>
-        <w:rPr>
-          <w:lang w:val="uk-UA"/>
-        </w:rPr>
-        <w:t xml:space="preserve">обота з </w:t>
-      </w:r>
-      <w:proofErr w:type="spellStart"/>
+        <w:t xml:space="preserve">робота з </w:t>
+      </w:r>
       <w:r>
         <w:t>BeautifulSoup</w:t>
       </w:r>
-      <w:proofErr w:type="spellEnd"/>
       <w:r>
         <w:rPr>
           <w:lang w:val="uk-UA"/>
@@ -2346,19 +1475,11 @@
         <w:rPr>
           <w:lang w:val="uk-UA"/>
         </w:rPr>
-        <w:t>представлена велико</w:t>
-      </w:r>
-      <w:r>
-        <w:rPr>
-          <w:lang w:val="uk-UA"/>
-        </w:rPr>
-        <w:t xml:space="preserve">ю кількістю відеоматеріалів та документацією(кращою ніж по </w:t>
-      </w:r>
-      <w:proofErr w:type="spellStart"/>
+        <w:t xml:space="preserve">представлена великою кількістю відеоматеріалів та документацією(кращою ніж по </w:t>
+      </w:r>
       <w:r>
         <w:t>AngleSharp</w:t>
       </w:r>
-      <w:proofErr w:type="spellEnd"/>
       <w:r>
         <w:rPr>
           <w:lang w:val="uk-UA"/>
@@ -2398,11 +1519,9 @@
         </w:rPr>
         <w:t xml:space="preserve">для компанії </w:t>
       </w:r>
-      <w:proofErr w:type="spellStart"/>
       <w:r>
         <w:t>PremierExpo</w:t>
       </w:r>
-      <w:proofErr w:type="spellEnd"/>
       <w:r>
         <w:rPr>
           <w:lang w:val="uk-UA"/>
@@ -2452,6 +1571,9 @@
     <w:p>
       <w:pPr>
         <w:spacing w:after="0"/>
+        <w:rPr>
+          <w:lang w:val="ru-RU"/>
+        </w:rPr>
       </w:pPr>
       <w:r>
         <w:rPr>
@@ -2459,19 +1581,11 @@
         </w:rPr>
         <w:t>Використання та встановлення б</w:t>
       </w:r>
-      <w:proofErr w:type="spellStart"/>
-      <w:r>
-        <w:rPr>
-          <w:lang w:val="uk-UA"/>
-        </w:rPr>
-        <w:t>ібліотеки</w:t>
-      </w:r>
-      <w:proofErr w:type="spellEnd"/>
-      <w:r>
-        <w:rPr>
-          <w:lang w:val="uk-UA"/>
-        </w:rPr>
-        <w:t xml:space="preserve"> було дуже простим та зрозумілим. Як ознайомлення можу порадити відео матеріал </w:t>
+      <w:r>
+        <w:rPr>
+          <w:lang w:val="uk-UA"/>
+        </w:rPr>
+        <w:t xml:space="preserve">ібліотеки було дуже простим та зрозумілим. Як ознайомлення можу порадити відео матеріал </w:t>
       </w:r>
       <w:hyperlink r:id="rId11" w:history="1">
         <w:r>
@@ -2496,94 +1610,145 @@
           <w:lang w:val="uk-UA"/>
         </w:rPr>
       </w:pPr>
-      <w:proofErr w:type="spellStart"/>
-      <w:r>
-        <w:rPr>
-          <w:lang w:val="ru-RU"/>
-        </w:rPr>
-        <w:t>Якщо</w:t>
-      </w:r>
-      <w:proofErr w:type="spellEnd"/>
+      <w:r>
+        <w:rPr>
+          <w:lang w:val="ru-RU"/>
+        </w:rPr>
+        <w:t xml:space="preserve">Якщо використовувати як середовище розробки </w:t>
+      </w:r>
+      <w:r>
+        <w:t>Visual</w:t>
+      </w:r>
       <w:r>
         <w:rPr>
           <w:lang w:val="ru-RU"/>
         </w:rPr>
         <w:t xml:space="preserve"> </w:t>
       </w:r>
-      <w:proofErr w:type="spellStart"/>
-      <w:r>
-        <w:rPr>
-          <w:lang w:val="ru-RU"/>
-        </w:rPr>
-        <w:t>використовувати</w:t>
-      </w:r>
-      <w:proofErr w:type="spellEnd"/>
-      <w:r>
-        <w:rPr>
-          <w:lang w:val="ru-RU"/>
-        </w:rPr>
-        <w:t xml:space="preserve"> як </w:t>
-      </w:r>
-      <w:proofErr w:type="spellStart"/>
-      <w:r>
-        <w:rPr>
-          <w:lang w:val="ru-RU"/>
-        </w:rPr>
-        <w:t>середовище</w:t>
-      </w:r>
-      <w:proofErr w:type="spellEnd"/>
-      <w:r>
-        <w:rPr>
-          <w:lang w:val="ru-RU"/>
+      <w:r>
+        <w:t>Studio</w:t>
+      </w:r>
+      <w:r>
+        <w:rPr>
+          <w:lang w:val="ru-RU"/>
+        </w:rPr>
+        <w:t xml:space="preserve">, </w:t>
+      </w:r>
+      <w:r>
+        <w:rPr>
+          <w:lang w:val="uk-UA"/>
+        </w:rPr>
+        <w:t>то там більшість бібліотек не викликає труднощів при встановленні(</w:t>
+      </w:r>
+      <w:r>
+        <w:t>BS</w:t>
+      </w:r>
+      <w:r>
+        <w:rPr>
+          <w:lang w:val="ru-RU"/>
+        </w:rPr>
+        <w:t xml:space="preserve">4 </w:t>
+      </w:r>
+      <w:r>
+        <w:rPr>
+          <w:lang w:val="uk-UA"/>
+        </w:rPr>
+        <w:t>не є виключенням).</w:t>
+      </w:r>
+    </w:p>
+    <w:p>
+      <w:pPr>
+        <w:spacing w:after="0"/>
+        <w:rPr>
+          <w:lang w:val="uk-UA"/>
+        </w:rPr>
+      </w:pPr>
+    </w:p>
+    <w:p>
+      <w:pPr>
+        <w:spacing w:after="0"/>
+        <w:rPr>
+          <w:lang w:val="uk-UA"/>
+        </w:rPr>
+      </w:pPr>
+      <w:r>
+        <w:rPr>
+          <w:lang w:val="uk-UA"/>
+        </w:rPr>
+        <w:t xml:space="preserve">У випадку використання </w:t>
+      </w:r>
+      <w:r>
+        <w:t>Python</w:t>
+      </w:r>
+      <w:r>
+        <w:rPr>
+          <w:lang w:val="uk-UA"/>
         </w:rPr>
         <w:t xml:space="preserve"> </w:t>
       </w:r>
-      <w:proofErr w:type="spellStart"/>
-      <w:r>
-        <w:rPr>
-          <w:lang w:val="ru-RU"/>
-        </w:rPr>
-        <w:t>розробки</w:t>
-      </w:r>
-      <w:proofErr w:type="spellEnd"/>
-      <w:r>
-        <w:rPr>
-          <w:lang w:val="ru-RU"/>
+      <w:r>
+        <w:t>IDE</w:t>
+      </w:r>
+      <w:r>
+        <w:rPr>
+          <w:lang w:val="uk-UA"/>
         </w:rPr>
         <w:t xml:space="preserve"> </w:t>
       </w:r>
       <w:r>
-        <w:t>Visual</w:t>
-      </w:r>
-      <w:r>
-        <w:rPr>
-          <w:lang w:val="ru-RU"/>
+        <w:rPr>
+          <w:lang w:val="uk-UA"/>
+        </w:rPr>
+        <w:t xml:space="preserve">або </w:t>
+      </w:r>
+      <w:r>
+        <w:t>Atom</w:t>
+      </w:r>
+      <w:r>
+        <w:rPr>
+          <w:lang w:val="uk-UA"/>
         </w:rPr>
         <w:t xml:space="preserve"> </w:t>
       </w:r>
       <w:r>
-        <w:t>Studio</w:t>
-      </w:r>
-      <w:r>
-        <w:rPr>
-          <w:lang w:val="ru-RU"/>
-        </w:rPr>
-        <w:t xml:space="preserve">, </w:t>
-      </w:r>
-      <w:r>
-        <w:rPr>
-          <w:lang w:val="uk-UA"/>
-        </w:rPr>
-        <w:t xml:space="preserve">то там більшість бібліотек не викликає труднощів при </w:t>
-      </w:r>
-      <w:proofErr w:type="gramStart"/>
-      <w:r>
-        <w:rPr>
-          <w:lang w:val="uk-UA"/>
-        </w:rPr>
-        <w:t>встановленні(</w:t>
-      </w:r>
-      <w:proofErr w:type="gramEnd"/>
+        <w:t>IDE</w:t>
+      </w:r>
+      <w:r>
+        <w:rPr>
+          <w:lang w:val="uk-UA"/>
+        </w:rPr>
+        <w:t xml:space="preserve"> </w:t>
+      </w:r>
+      <w:r>
+        <w:t>Python</w:t>
+      </w:r>
+      <w:r>
+        <w:rPr>
+          <w:lang w:val="uk-UA"/>
+        </w:rPr>
+        <w:t xml:space="preserve"> </w:t>
+      </w:r>
+      <w:r>
+        <w:rPr>
+          <w:lang w:val="uk-UA"/>
+        </w:rPr>
+        <w:t xml:space="preserve">необхідно скачати та встановити </w:t>
+      </w:r>
+      <w:r>
+        <w:t>pip</w:t>
+      </w:r>
+      <w:r>
+        <w:rPr>
+          <w:lang w:val="uk-UA"/>
+        </w:rPr>
+        <w:t xml:space="preserve"> </w:t>
+      </w:r>
+      <w:r>
+        <w:rPr>
+          <w:lang w:val="uk-UA"/>
+        </w:rPr>
+        <w:t xml:space="preserve">та там ввести відповідну команду для встановлення </w:t>
+      </w:r>
       <w:r>
         <w:t>BS</w:t>
       </w:r>
@@ -2591,13 +1756,14 @@
         <w:rPr>
           <w:lang w:val="ru-RU"/>
         </w:rPr>
-        <w:t xml:space="preserve">4 </w:t>
-      </w:r>
-      <w:r>
-        <w:rPr>
-          <w:lang w:val="uk-UA"/>
-        </w:rPr>
-        <w:t>не є виключенням).</w:t>
+        <w:t>4.</w:t>
+      </w:r>
+      <w:r>
+        <w:rPr>
+          <w:lang w:val="uk-UA"/>
+        </w:rPr>
+        <w:br/>
+        <w:t>pip - система управління пакетами, яка використовується для установки і управління програмними пакетами написаними на Python. Багато пакетів можна знайти в Python Package Index. Починаючи з версії Python 2.7.9 і Python 3.4, вони містять пакет pip за замовчуванням.</w:t>
       </w:r>
     </w:p>
     <w:p>
@@ -2619,307 +1785,7 @@
         <w:rPr>
           <w:lang w:val="uk-UA"/>
         </w:rPr>
-        <w:t xml:space="preserve">У випадку використання </w:t>
-      </w:r>
-      <w:r>
-        <w:t>Python</w:t>
-      </w:r>
-      <w:r>
-        <w:rPr>
-          <w:lang w:val="uk-UA"/>
-        </w:rPr>
-        <w:t xml:space="preserve"> </w:t>
-      </w:r>
-      <w:r>
-        <w:t>IDE</w:t>
-      </w:r>
-      <w:r>
-        <w:rPr>
-          <w:lang w:val="uk-UA"/>
-        </w:rPr>
-        <w:t xml:space="preserve"> </w:t>
-      </w:r>
-      <w:r>
-        <w:rPr>
-          <w:lang w:val="uk-UA"/>
-        </w:rPr>
-        <w:t xml:space="preserve">або </w:t>
-      </w:r>
-      <w:r>
-        <w:t>Atom</w:t>
-      </w:r>
-      <w:r>
-        <w:rPr>
-          <w:lang w:val="uk-UA"/>
-        </w:rPr>
-        <w:t xml:space="preserve"> </w:t>
-      </w:r>
-      <w:r>
-        <w:t>IDE</w:t>
-      </w:r>
-      <w:r>
-        <w:rPr>
-          <w:lang w:val="uk-UA"/>
-        </w:rPr>
-        <w:t xml:space="preserve"> </w:t>
-      </w:r>
-      <w:r>
-        <w:t>Python</w:t>
-      </w:r>
-      <w:r>
-        <w:rPr>
-          <w:lang w:val="uk-UA"/>
-        </w:rPr>
-        <w:t xml:space="preserve"> </w:t>
-      </w:r>
-      <w:r>
-        <w:rPr>
-          <w:lang w:val="uk-UA"/>
-        </w:rPr>
-        <w:t xml:space="preserve">необхідно скачати та встановити </w:t>
-      </w:r>
-      <w:r>
-        <w:t>pip</w:t>
-      </w:r>
-      <w:r>
-        <w:rPr>
-          <w:lang w:val="uk-UA"/>
-        </w:rPr>
-        <w:t xml:space="preserve"> </w:t>
-      </w:r>
-      <w:r>
-        <w:rPr>
-          <w:lang w:val="uk-UA"/>
-        </w:rPr>
-        <w:t xml:space="preserve">та там ввести відповідну команду для встановлення </w:t>
-      </w:r>
-      <w:r>
-        <w:t>BS</w:t>
-      </w:r>
-      <w:r>
-        <w:rPr>
-          <w:lang w:val="ru-RU"/>
-        </w:rPr>
-        <w:t>4.</w:t>
-      </w:r>
-      <w:r>
-        <w:rPr>
-          <w:lang w:val="uk-UA"/>
-        </w:rPr>
-        <w:br/>
-        <w:t xml:space="preserve">pip - система </w:t>
-      </w:r>
-      <w:proofErr w:type="spellStart"/>
-      <w:r>
-        <w:rPr>
-          <w:lang w:val="uk-UA"/>
-        </w:rPr>
-        <w:t>управління</w:t>
-      </w:r>
-      <w:proofErr w:type="spellEnd"/>
-      <w:r>
-        <w:rPr>
-          <w:lang w:val="uk-UA"/>
-        </w:rPr>
-        <w:t xml:space="preserve"> пакетами, яка </w:t>
-      </w:r>
-      <w:proofErr w:type="spellStart"/>
-      <w:r>
-        <w:rPr>
-          <w:lang w:val="uk-UA"/>
-        </w:rPr>
-        <w:t>використовується</w:t>
-      </w:r>
-      <w:proofErr w:type="spellEnd"/>
-      <w:r>
-        <w:rPr>
-          <w:lang w:val="uk-UA"/>
-        </w:rPr>
-        <w:t xml:space="preserve"> для установки і </w:t>
-      </w:r>
-      <w:proofErr w:type="spellStart"/>
-      <w:r>
-        <w:rPr>
-          <w:lang w:val="uk-UA"/>
-        </w:rPr>
-        <w:t>управління</w:t>
-      </w:r>
-      <w:proofErr w:type="spellEnd"/>
-      <w:r>
-        <w:rPr>
-          <w:lang w:val="uk-UA"/>
-        </w:rPr>
-        <w:t xml:space="preserve"> </w:t>
-      </w:r>
-      <w:proofErr w:type="spellStart"/>
-      <w:r>
-        <w:rPr>
-          <w:lang w:val="uk-UA"/>
-        </w:rPr>
-        <w:t>програмними</w:t>
-      </w:r>
-      <w:proofErr w:type="spellEnd"/>
-      <w:r>
-        <w:rPr>
-          <w:lang w:val="uk-UA"/>
-        </w:rPr>
-        <w:t xml:space="preserve"> пакетами </w:t>
-      </w:r>
-      <w:proofErr w:type="spellStart"/>
-      <w:r>
-        <w:rPr>
-          <w:lang w:val="uk-UA"/>
-        </w:rPr>
-        <w:t>написаними</w:t>
-      </w:r>
-      <w:proofErr w:type="spellEnd"/>
-      <w:r>
-        <w:rPr>
-          <w:lang w:val="uk-UA"/>
-        </w:rPr>
-        <w:t xml:space="preserve"> на Python. </w:t>
-      </w:r>
-      <w:proofErr w:type="spellStart"/>
-      <w:r>
-        <w:rPr>
-          <w:lang w:val="uk-UA"/>
-        </w:rPr>
-        <w:t>Багато</w:t>
-      </w:r>
-      <w:proofErr w:type="spellEnd"/>
-      <w:r>
-        <w:rPr>
-          <w:lang w:val="uk-UA"/>
-        </w:rPr>
-        <w:t xml:space="preserve"> </w:t>
-      </w:r>
-      <w:proofErr w:type="spellStart"/>
-      <w:r>
-        <w:rPr>
-          <w:lang w:val="uk-UA"/>
-        </w:rPr>
-        <w:t>пакетів</w:t>
-      </w:r>
-      <w:proofErr w:type="spellEnd"/>
-      <w:r>
-        <w:rPr>
-          <w:lang w:val="uk-UA"/>
-        </w:rPr>
-        <w:t xml:space="preserve"> </w:t>
-      </w:r>
-      <w:proofErr w:type="spellStart"/>
-      <w:r>
-        <w:rPr>
-          <w:lang w:val="uk-UA"/>
-        </w:rPr>
-        <w:t>можна</w:t>
-      </w:r>
-      <w:proofErr w:type="spellEnd"/>
-      <w:r>
-        <w:rPr>
-          <w:lang w:val="uk-UA"/>
-        </w:rPr>
-        <w:t xml:space="preserve"> </w:t>
-      </w:r>
-      <w:proofErr w:type="spellStart"/>
-      <w:r>
-        <w:rPr>
-          <w:lang w:val="uk-UA"/>
-        </w:rPr>
-        <w:t>знайти</w:t>
-      </w:r>
-      <w:proofErr w:type="spellEnd"/>
-      <w:r>
-        <w:rPr>
-          <w:lang w:val="uk-UA"/>
-        </w:rPr>
-        <w:t xml:space="preserve"> в Python Package Index. </w:t>
-      </w:r>
-      <w:proofErr w:type="spellStart"/>
-      <w:r>
-        <w:rPr>
-          <w:lang w:val="uk-UA"/>
-        </w:rPr>
-        <w:t>Починаючи</w:t>
-      </w:r>
-      <w:proofErr w:type="spellEnd"/>
-      <w:r>
-        <w:rPr>
-          <w:lang w:val="uk-UA"/>
-        </w:rPr>
-        <w:t xml:space="preserve"> з </w:t>
-      </w:r>
-      <w:proofErr w:type="spellStart"/>
-      <w:r>
-        <w:rPr>
-          <w:lang w:val="uk-UA"/>
-        </w:rPr>
-        <w:t>версії</w:t>
-      </w:r>
-      <w:proofErr w:type="spellEnd"/>
-      <w:r>
-        <w:rPr>
-          <w:lang w:val="uk-UA"/>
-        </w:rPr>
-        <w:t xml:space="preserve"> Python 2.7.9 і Python 3.4, вони </w:t>
-      </w:r>
-      <w:proofErr w:type="spellStart"/>
-      <w:r>
-        <w:rPr>
-          <w:lang w:val="uk-UA"/>
-        </w:rPr>
-        <w:t>містять</w:t>
-      </w:r>
-      <w:proofErr w:type="spellEnd"/>
-      <w:r>
-        <w:rPr>
-          <w:lang w:val="uk-UA"/>
-        </w:rPr>
-        <w:t xml:space="preserve"> пакет </w:t>
-      </w:r>
-      <w:proofErr w:type="spellStart"/>
-      <w:r>
-        <w:rPr>
-          <w:lang w:val="uk-UA"/>
-        </w:rPr>
-        <w:t>pip</w:t>
-      </w:r>
-      <w:proofErr w:type="spellEnd"/>
-      <w:r>
-        <w:rPr>
-          <w:lang w:val="uk-UA"/>
-        </w:rPr>
-        <w:t xml:space="preserve"> за замовчуванням.</w:t>
-      </w:r>
-    </w:p>
-    <w:p>
-      <w:pPr>
-        <w:spacing w:after="0"/>
-        <w:rPr>
-          <w:lang w:val="uk-UA"/>
-        </w:rPr>
-      </w:pPr>
-    </w:p>
-    <w:p>
-      <w:pPr>
-        <w:spacing w:after="0"/>
-        <w:rPr>
-          <w:lang w:val="uk-UA"/>
-        </w:rPr>
-      </w:pPr>
-      <w:proofErr w:type="spellStart"/>
-      <w:r>
-        <w:rPr>
-          <w:lang w:val="uk-UA"/>
-        </w:rPr>
-        <w:t>Загало</w:t>
-      </w:r>
-      <w:proofErr w:type="spellEnd"/>
-      <w:r>
-        <w:rPr>
-          <w:lang w:val="uk-UA"/>
-        </w:rPr>
-        <w:t xml:space="preserve"> установка </w:t>
+        <w:t xml:space="preserve">Загало установка </w:t>
       </w:r>
       <w:r>
         <w:t>BS</w:t>
@@ -2979,165 +1845,49 @@
         <w:rPr>
           <w:lang w:val="ru-RU"/>
         </w:rPr>
-        <w:t xml:space="preserve">в той час як для </w:t>
-      </w:r>
-      <w:proofErr w:type="spellStart"/>
-      <w:r>
-        <w:rPr>
-          <w:lang w:val="ru-RU"/>
-        </w:rPr>
-        <w:t>окремих</w:t>
-      </w:r>
-      <w:proofErr w:type="spellEnd"/>
+        <w:t>в той час як для окремих його частин не є зручною(знову ж таки на мій погляд)</w:t>
+      </w:r>
+      <w:r>
+        <w:rPr>
+          <w:lang w:val="uk-UA"/>
+        </w:rPr>
+        <w:t xml:space="preserve">. Для практичних навичок та пошуку конкретних питань використовував </w:t>
+      </w:r>
+      <w:r>
+        <w:t>stackoverflow</w:t>
+      </w:r>
+      <w:r>
+        <w:rPr>
+          <w:lang w:val="ru-RU"/>
+        </w:rPr>
+        <w:t xml:space="preserve">, </w:t>
+      </w:r>
+      <w:r>
+        <w:rPr>
+          <w:lang w:val="uk-UA"/>
+        </w:rPr>
+        <w:t xml:space="preserve">відеоматеріали </w:t>
+      </w:r>
+      <w:r>
+        <w:t>youtube</w:t>
+      </w:r>
+      <w:r>
+        <w:rPr>
+          <w:lang w:val="ru-UA"/>
+        </w:rPr>
+        <w:t>.</w:t>
+      </w:r>
       <w:r>
         <w:rPr>
           <w:lang w:val="ru-RU"/>
         </w:rPr>
         <w:t xml:space="preserve"> </w:t>
       </w:r>
-      <w:proofErr w:type="spellStart"/>
-      <w:r>
-        <w:rPr>
-          <w:lang w:val="ru-RU"/>
-        </w:rPr>
-        <w:t>його</w:t>
-      </w:r>
-      <w:proofErr w:type="spellEnd"/>
-      <w:r>
-        <w:rPr>
-          <w:lang w:val="ru-RU"/>
-        </w:rPr>
-        <w:t xml:space="preserve"> </w:t>
-      </w:r>
-      <w:proofErr w:type="spellStart"/>
-      <w:r>
-        <w:rPr>
-          <w:lang w:val="ru-RU"/>
-        </w:rPr>
-        <w:t>частин</w:t>
-      </w:r>
-      <w:proofErr w:type="spellEnd"/>
-      <w:r>
-        <w:rPr>
-          <w:lang w:val="ru-RU"/>
-        </w:rPr>
-        <w:t xml:space="preserve"> не є </w:t>
-      </w:r>
-      <w:proofErr w:type="spellStart"/>
-      <w:r>
-        <w:rPr>
-          <w:lang w:val="ru-RU"/>
-        </w:rPr>
-        <w:t>зручною</w:t>
-      </w:r>
-      <w:proofErr w:type="spellEnd"/>
-      <w:r>
-        <w:rPr>
-          <w:lang w:val="ru-RU"/>
-        </w:rPr>
-        <w:t>(</w:t>
-      </w:r>
-      <w:proofErr w:type="spellStart"/>
-      <w:r>
-        <w:rPr>
-          <w:lang w:val="ru-RU"/>
-        </w:rPr>
-        <w:t>знову</w:t>
-      </w:r>
-      <w:proofErr w:type="spellEnd"/>
-      <w:r>
-        <w:rPr>
-          <w:lang w:val="ru-RU"/>
-        </w:rPr>
-        <w:t xml:space="preserve"> ж таки на </w:t>
-      </w:r>
-      <w:proofErr w:type="spellStart"/>
-      <w:r>
-        <w:rPr>
-          <w:lang w:val="ru-RU"/>
-        </w:rPr>
-        <w:t>мій</w:t>
-      </w:r>
-      <w:proofErr w:type="spellEnd"/>
-      <w:r>
-        <w:rPr>
-          <w:lang w:val="ru-RU"/>
-        </w:rPr>
-        <w:t xml:space="preserve"> </w:t>
-      </w:r>
-      <w:proofErr w:type="spellStart"/>
-      <w:r>
-        <w:rPr>
-          <w:lang w:val="ru-RU"/>
-        </w:rPr>
-        <w:t>погляд</w:t>
-      </w:r>
-      <w:proofErr w:type="spellEnd"/>
-      <w:r>
-        <w:rPr>
-          <w:lang w:val="ru-RU"/>
-        </w:rPr>
-        <w:t>)</w:t>
-      </w:r>
-      <w:r>
-        <w:rPr>
-          <w:lang w:val="uk-UA"/>
-        </w:rPr>
-        <w:t xml:space="preserve">. Для практичних навичок та пошуку конкретних питань використовував </w:t>
-      </w:r>
-      <w:proofErr w:type="spellStart"/>
-      <w:r>
-        <w:t>stackoverflow</w:t>
-      </w:r>
-      <w:proofErr w:type="spellEnd"/>
-      <w:r>
-        <w:rPr>
-          <w:lang w:val="ru-RU"/>
-        </w:rPr>
-        <w:t xml:space="preserve">, </w:t>
-      </w:r>
-      <w:r>
-        <w:rPr>
-          <w:lang w:val="uk-UA"/>
-        </w:rPr>
-        <w:t xml:space="preserve">відеоматеріали </w:t>
-      </w:r>
-      <w:proofErr w:type="spellStart"/>
-      <w:r>
-        <w:t>youtube</w:t>
-      </w:r>
-      <w:proofErr w:type="spellEnd"/>
-      <w:r>
-        <w:rPr>
-          <w:lang w:val="ru-UA"/>
-        </w:rPr>
-        <w:t>.</w:t>
-      </w:r>
-      <w:r>
-        <w:rPr>
-          <w:lang w:val="ru-RU"/>
-        </w:rPr>
-        <w:t xml:space="preserve"> </w:t>
-      </w:r>
-      <w:r>
-        <w:rPr>
-          <w:lang w:val="uk-UA"/>
-        </w:rPr>
-        <w:t xml:space="preserve">Але можу зазначити, що документація доволі </w:t>
-      </w:r>
-      <w:proofErr w:type="spellStart"/>
-      <w:r>
-        <w:rPr>
-          <w:lang w:val="uk-UA"/>
-        </w:rPr>
-        <w:t>обширна</w:t>
-      </w:r>
-      <w:proofErr w:type="spellEnd"/>
-      <w:r>
-        <w:rPr>
-          <w:lang w:val="uk-UA"/>
-        </w:rPr>
-        <w:t>.</w:t>
+      <w:r>
+        <w:rPr>
+          <w:lang w:val="uk-UA"/>
+        </w:rPr>
+        <w:t>Але можу зазначити, що документація доволі обширна.</w:t>
       </w:r>
     </w:p>
     <w:p>
@@ -3151,21 +1901,7 @@
         <w:rPr>
           <w:lang w:val="uk-UA"/>
         </w:rPr>
-        <w:t xml:space="preserve">В </w:t>
-      </w:r>
-      <w:proofErr w:type="spellStart"/>
-      <w:r>
-        <w:rPr>
-          <w:lang w:val="uk-UA"/>
-        </w:rPr>
-        <w:t>частності</w:t>
-      </w:r>
-      <w:proofErr w:type="spellEnd"/>
-      <w:r>
-        <w:rPr>
-          <w:lang w:val="uk-UA"/>
-        </w:rPr>
-        <w:t xml:space="preserve"> ось детальна документація на англійській мові </w:t>
+        <w:t xml:space="preserve">В частності ось детальна документація на англійській мові </w:t>
       </w:r>
       <w:hyperlink r:id="rId12" w:history="1">
         <w:r>
@@ -3198,7 +1934,7 @@
           <w:lang w:val="uk-UA"/>
         </w:rPr>
       </w:pPr>
-      <w:hyperlink r:id="rId13" w:history="1">
+      <w:hyperlink r:id="rId13" w:anchor="A.2BBCEEOAQ9BEIEMAQ6BEEEOARHBDUEQQQ6BDgEOQ_.2BBEAEMAQ3BDEEPgRA_HTML" w:history="1">
         <w:r>
           <w:rPr>
             <w:rStyle w:val="a3"/>
@@ -3273,14 +2009,12 @@
         </w:rPr>
         <w:t>словник атрибут</w:t>
       </w:r>
-      <w:proofErr w:type="spellStart"/>
       <w:r>
         <w:rPr>
           <w:lang w:val="uk-UA"/>
         </w:rPr>
         <w:t>ів</w:t>
       </w:r>
-      <w:proofErr w:type="spellEnd"/>
       <w:r>
         <w:rPr>
           <w:lang w:val="uk-UA"/>
@@ -3323,14 +2057,12 @@
         </w:rPr>
         <w:t>словник атрибут</w:t>
       </w:r>
-      <w:proofErr w:type="spellStart"/>
       <w:r>
         <w:rPr>
           <w:lang w:val="uk-UA"/>
         </w:rPr>
         <w:t>ів</w:t>
       </w:r>
-      <w:proofErr w:type="spellEnd"/>
       <w:r>
         <w:rPr>
           <w:lang w:val="uk-UA"/>
@@ -3356,47 +2088,7 @@
           <w:szCs w:val="22"/>
           <w:lang w:val="uk-UA"/>
         </w:rPr>
-        <w:t xml:space="preserve">Для роботи конструктору </w:t>
-      </w:r>
-      <w:proofErr w:type="spellStart"/>
-      <w:r>
-        <w:rPr>
-          <w:rFonts w:asciiTheme="minorHAnsi" w:eastAsiaTheme="minorHAnsi" w:hAnsiTheme="minorHAnsi" w:cstheme="minorBidi"/>
-          <w:sz w:val="22"/>
-          <w:szCs w:val="22"/>
-          <w:lang w:val="uk-UA"/>
-        </w:rPr>
-        <w:t>Beautiful</w:t>
-      </w:r>
-      <w:proofErr w:type="spellEnd"/>
-      <w:r>
-        <w:rPr>
-          <w:rFonts w:asciiTheme="minorHAnsi" w:eastAsiaTheme="minorHAnsi" w:hAnsiTheme="minorHAnsi" w:cstheme="minorBidi"/>
-          <w:sz w:val="22"/>
-          <w:szCs w:val="22"/>
-          <w:lang w:val="uk-UA"/>
-        </w:rPr>
-        <w:t xml:space="preserve"> </w:t>
-      </w:r>
-      <w:proofErr w:type="spellStart"/>
-      <w:r>
-        <w:rPr>
-          <w:rFonts w:asciiTheme="minorHAnsi" w:eastAsiaTheme="minorHAnsi" w:hAnsiTheme="minorHAnsi" w:cstheme="minorBidi"/>
-          <w:sz w:val="22"/>
-          <w:szCs w:val="22"/>
-          <w:lang w:val="uk-UA"/>
-        </w:rPr>
-        <w:t>Soup</w:t>
-      </w:r>
-      <w:proofErr w:type="spellEnd"/>
-      <w:r>
-        <w:rPr>
-          <w:rFonts w:asciiTheme="minorHAnsi" w:eastAsiaTheme="minorHAnsi" w:hAnsiTheme="minorHAnsi" w:cstheme="minorBidi"/>
-          <w:sz w:val="22"/>
-          <w:szCs w:val="22"/>
-          <w:lang w:val="uk-UA"/>
-        </w:rPr>
-        <w:t xml:space="preserve"> потрібно документ XML або HTML у вигляді рядка (або відкритого </w:t>
+        <w:t xml:space="preserve">Для роботи конструктору Beautiful Soup потрібно документ XML або HTML у вигляді рядка (або відкритого </w:t>
       </w:r>
       <w:r>
         <w:rPr>
@@ -3407,7 +2099,6 @@
         </w:rPr>
         <w:t>файлопод</w:t>
       </w:r>
-      <w:proofErr w:type="spellStart"/>
       <w:r>
         <w:rPr>
           <w:rFonts w:asciiTheme="minorHAnsi" w:eastAsiaTheme="minorHAnsi" w:hAnsiTheme="minorHAnsi" w:cstheme="minorBidi"/>
@@ -3417,7 +2108,6 @@
         </w:rPr>
         <w:t>ібного</w:t>
       </w:r>
-      <w:proofErr w:type="spellEnd"/>
       <w:r>
         <w:rPr>
           <w:rFonts w:asciiTheme="minorHAnsi" w:eastAsiaTheme="minorHAnsi" w:hAnsiTheme="minorHAnsi" w:cstheme="minorBidi"/>
@@ -3463,45 +2153,14 @@
         </w:rPr>
         <w:br/>
       </w:r>
-      <w:proofErr w:type="spellStart"/>
-      <w:r>
-        <w:rPr>
-          <w:rFonts w:asciiTheme="minorHAnsi" w:eastAsiaTheme="minorHAnsi" w:hAnsiTheme="minorHAnsi" w:cstheme="minorBidi"/>
-          <w:sz w:val="22"/>
-          <w:szCs w:val="22"/>
-          <w:lang w:val="uk-UA"/>
-        </w:rPr>
-        <w:t>Під</w:t>
-      </w:r>
-      <w:proofErr w:type="spellEnd"/>
-      <w:r>
-        <w:rPr>
-          <w:rFonts w:asciiTheme="minorHAnsi" w:eastAsiaTheme="minorHAnsi" w:hAnsiTheme="minorHAnsi" w:cstheme="minorBidi"/>
-          <w:sz w:val="22"/>
-          <w:szCs w:val="22"/>
-          <w:lang w:val="uk-UA"/>
-        </w:rPr>
-        <w:t xml:space="preserve"> час </w:t>
-      </w:r>
-      <w:proofErr w:type="spellStart"/>
-      <w:r>
-        <w:rPr>
-          <w:rFonts w:asciiTheme="minorHAnsi" w:eastAsiaTheme="minorHAnsi" w:hAnsiTheme="minorHAnsi" w:cstheme="minorBidi"/>
-          <w:sz w:val="22"/>
-          <w:szCs w:val="22"/>
-          <w:lang w:val="uk-UA"/>
-        </w:rPr>
-        <w:t>синтаксичного</w:t>
-      </w:r>
-      <w:proofErr w:type="spellEnd"/>
-      <w:r>
-        <w:rPr>
-          <w:rFonts w:asciiTheme="minorHAnsi" w:eastAsiaTheme="minorHAnsi" w:hAnsiTheme="minorHAnsi" w:cstheme="minorBidi"/>
-          <w:sz w:val="22"/>
-          <w:szCs w:val="22"/>
-          <w:lang w:val="uk-UA"/>
-        </w:rPr>
-        <w:t xml:space="preserve"> розбору документа він </w:t>
+      <w:r>
+        <w:rPr>
+          <w:rFonts w:asciiTheme="minorHAnsi" w:eastAsiaTheme="minorHAnsi" w:hAnsiTheme="minorHAnsi" w:cstheme="minorBidi"/>
+          <w:sz w:val="22"/>
+          <w:szCs w:val="22"/>
+          <w:lang w:val="uk-UA"/>
+        </w:rPr>
+        <w:t xml:space="preserve">Під час синтаксичного розбору документа він </w:t>
       </w:r>
       <w:r>
         <w:rPr>
@@ -3519,107 +2178,7 @@
           <w:szCs w:val="22"/>
           <w:lang w:val="uk-UA"/>
         </w:rPr>
-        <w:t xml:space="preserve"> в </w:t>
-      </w:r>
-      <w:proofErr w:type="spellStart"/>
-      <w:r>
-        <w:rPr>
-          <w:rFonts w:asciiTheme="minorHAnsi" w:eastAsiaTheme="minorHAnsi" w:hAnsiTheme="minorHAnsi" w:cstheme="minorBidi"/>
-          <w:sz w:val="22"/>
-          <w:szCs w:val="22"/>
-          <w:lang w:val="uk-UA"/>
-        </w:rPr>
-        <w:t>Unicode</w:t>
-      </w:r>
-      <w:proofErr w:type="spellEnd"/>
-      <w:r>
-        <w:rPr>
-          <w:rFonts w:asciiTheme="minorHAnsi" w:eastAsiaTheme="minorHAnsi" w:hAnsiTheme="minorHAnsi" w:cstheme="minorBidi"/>
-          <w:sz w:val="22"/>
-          <w:szCs w:val="22"/>
-          <w:lang w:val="uk-UA"/>
-        </w:rPr>
-        <w:t xml:space="preserve">. У </w:t>
-      </w:r>
-      <w:proofErr w:type="spellStart"/>
-      <w:r>
-        <w:rPr>
-          <w:rFonts w:asciiTheme="minorHAnsi" w:eastAsiaTheme="minorHAnsi" w:hAnsiTheme="minorHAnsi" w:cstheme="minorBidi"/>
-          <w:sz w:val="22"/>
-          <w:szCs w:val="22"/>
-          <w:lang w:val="uk-UA"/>
-        </w:rPr>
-        <w:t>своїх</w:t>
-      </w:r>
-      <w:proofErr w:type="spellEnd"/>
-      <w:r>
-        <w:rPr>
-          <w:rFonts w:asciiTheme="minorHAnsi" w:eastAsiaTheme="minorHAnsi" w:hAnsiTheme="minorHAnsi" w:cstheme="minorBidi"/>
-          <w:sz w:val="22"/>
-          <w:szCs w:val="22"/>
-          <w:lang w:val="uk-UA"/>
-        </w:rPr>
-        <w:t xml:space="preserve"> структурах </w:t>
-      </w:r>
-      <w:proofErr w:type="spellStart"/>
-      <w:r>
-        <w:rPr>
-          <w:rFonts w:asciiTheme="minorHAnsi" w:eastAsiaTheme="minorHAnsi" w:hAnsiTheme="minorHAnsi" w:cstheme="minorBidi"/>
-          <w:sz w:val="22"/>
-          <w:szCs w:val="22"/>
-          <w:lang w:val="uk-UA"/>
-        </w:rPr>
-        <w:t>даних</w:t>
-      </w:r>
-      <w:proofErr w:type="spellEnd"/>
-      <w:r>
-        <w:rPr>
-          <w:rFonts w:asciiTheme="minorHAnsi" w:eastAsiaTheme="minorHAnsi" w:hAnsiTheme="minorHAnsi" w:cstheme="minorBidi"/>
-          <w:sz w:val="22"/>
-          <w:szCs w:val="22"/>
-          <w:lang w:val="uk-UA"/>
-        </w:rPr>
-        <w:t xml:space="preserve"> </w:t>
-      </w:r>
-      <w:proofErr w:type="spellStart"/>
-      <w:r>
-        <w:rPr>
-          <w:rFonts w:asciiTheme="minorHAnsi" w:eastAsiaTheme="minorHAnsi" w:hAnsiTheme="minorHAnsi" w:cstheme="minorBidi"/>
-          <w:sz w:val="22"/>
-          <w:szCs w:val="22"/>
-          <w:lang w:val="uk-UA"/>
-        </w:rPr>
-        <w:t>Beautiful</w:t>
-      </w:r>
-      <w:proofErr w:type="spellEnd"/>
-      <w:r>
-        <w:rPr>
-          <w:rFonts w:asciiTheme="minorHAnsi" w:eastAsiaTheme="minorHAnsi" w:hAnsiTheme="minorHAnsi" w:cstheme="minorBidi"/>
-          <w:sz w:val="22"/>
-          <w:szCs w:val="22"/>
-          <w:lang w:val="uk-UA"/>
-        </w:rPr>
-        <w:t xml:space="preserve"> </w:t>
-      </w:r>
-      <w:proofErr w:type="spellStart"/>
-      <w:r>
-        <w:rPr>
-          <w:rFonts w:asciiTheme="minorHAnsi" w:eastAsiaTheme="minorHAnsi" w:hAnsiTheme="minorHAnsi" w:cstheme="minorBidi"/>
-          <w:sz w:val="22"/>
-          <w:szCs w:val="22"/>
-          <w:lang w:val="uk-UA"/>
-        </w:rPr>
-        <w:t>Soup</w:t>
-      </w:r>
-      <w:proofErr w:type="spellEnd"/>
-      <w:r>
-        <w:rPr>
-          <w:rFonts w:asciiTheme="minorHAnsi" w:eastAsiaTheme="minorHAnsi" w:hAnsiTheme="minorHAnsi" w:cstheme="minorBidi"/>
-          <w:sz w:val="22"/>
-          <w:szCs w:val="22"/>
-          <w:lang w:val="uk-UA"/>
-        </w:rPr>
-        <w:t xml:space="preserve"> зберігає </w:t>
+        <w:t xml:space="preserve"> в Unicode. У своїх структурах даних Beautiful Soup зберігає </w:t>
       </w:r>
       <w:r>
         <w:rPr>
@@ -3637,27 +2196,7 @@
           <w:szCs w:val="22"/>
           <w:lang w:val="uk-UA"/>
         </w:rPr>
-        <w:t xml:space="preserve"> </w:t>
-      </w:r>
-      <w:proofErr w:type="spellStart"/>
-      <w:r>
-        <w:rPr>
-          <w:rFonts w:asciiTheme="minorHAnsi" w:eastAsiaTheme="minorHAnsi" w:hAnsiTheme="minorHAnsi" w:cstheme="minorBidi"/>
-          <w:sz w:val="22"/>
-          <w:szCs w:val="22"/>
-          <w:lang w:val="uk-UA"/>
-        </w:rPr>
-        <w:t>Unicode</w:t>
-      </w:r>
-      <w:proofErr w:type="spellEnd"/>
-      <w:r>
-        <w:rPr>
-          <w:rFonts w:asciiTheme="minorHAnsi" w:eastAsiaTheme="minorHAnsi" w:hAnsiTheme="minorHAnsi" w:cstheme="minorBidi"/>
-          <w:sz w:val="22"/>
-          <w:szCs w:val="22"/>
-          <w:lang w:val="uk-UA"/>
-        </w:rPr>
-        <w:t>.</w:t>
+        <w:t xml:space="preserve"> Unicode.</w:t>
       </w:r>
     </w:p>
     <w:p>
@@ -3677,125 +2216,14 @@
         </w:rPr>
         <w:br/>
       </w:r>
-      <w:proofErr w:type="spellStart"/>
-      <w:r>
-        <w:rPr>
-          <w:rFonts w:asciiTheme="minorHAnsi" w:eastAsiaTheme="minorHAnsi" w:hAnsiTheme="minorHAnsi" w:cstheme="minorBidi"/>
-          <w:sz w:val="22"/>
-          <w:szCs w:val="22"/>
-          <w:lang w:val="uk-UA"/>
-        </w:rPr>
-        <w:t>Beautiful</w:t>
-      </w:r>
-      <w:proofErr w:type="spellEnd"/>
-      <w:r>
-        <w:rPr>
-          <w:rFonts w:asciiTheme="minorHAnsi" w:eastAsiaTheme="minorHAnsi" w:hAnsiTheme="minorHAnsi" w:cstheme="minorBidi"/>
-          <w:sz w:val="22"/>
-          <w:szCs w:val="22"/>
-          <w:lang w:val="uk-UA"/>
-        </w:rPr>
-        <w:t xml:space="preserve"> </w:t>
-      </w:r>
-      <w:proofErr w:type="spellStart"/>
-      <w:r>
-        <w:rPr>
-          <w:rFonts w:asciiTheme="minorHAnsi" w:eastAsiaTheme="minorHAnsi" w:hAnsiTheme="minorHAnsi" w:cstheme="minorBidi"/>
-          <w:sz w:val="22"/>
-          <w:szCs w:val="22"/>
-          <w:lang w:val="uk-UA"/>
-        </w:rPr>
-        <w:t>Soup</w:t>
-      </w:r>
-      <w:proofErr w:type="spellEnd"/>
-      <w:r>
-        <w:rPr>
-          <w:rFonts w:asciiTheme="minorHAnsi" w:eastAsiaTheme="minorHAnsi" w:hAnsiTheme="minorHAnsi" w:cstheme="minorBidi"/>
-          <w:sz w:val="22"/>
-          <w:szCs w:val="22"/>
-          <w:lang w:val="uk-UA"/>
-        </w:rPr>
-        <w:t xml:space="preserve"> використовує клас з ім'ям </w:t>
-      </w:r>
-      <w:proofErr w:type="spellStart"/>
-      <w:r>
-        <w:rPr>
-          <w:rFonts w:asciiTheme="minorHAnsi" w:eastAsiaTheme="minorHAnsi" w:hAnsiTheme="minorHAnsi" w:cstheme="minorBidi"/>
-          <w:sz w:val="22"/>
-          <w:szCs w:val="22"/>
-          <w:lang w:val="uk-UA"/>
-        </w:rPr>
-        <w:t>UnicodeDammit</w:t>
-      </w:r>
-      <w:proofErr w:type="spellEnd"/>
-      <w:r>
-        <w:rPr>
-          <w:rFonts w:asciiTheme="minorHAnsi" w:eastAsiaTheme="minorHAnsi" w:hAnsiTheme="minorHAnsi" w:cstheme="minorBidi"/>
-          <w:sz w:val="22"/>
-          <w:szCs w:val="22"/>
-          <w:lang w:val="uk-UA"/>
-        </w:rPr>
-        <w:t xml:space="preserve"> для визначення кодування переданих вами документів і перекодування його в </w:t>
-      </w:r>
-      <w:proofErr w:type="spellStart"/>
-      <w:r>
-        <w:rPr>
-          <w:rFonts w:asciiTheme="minorHAnsi" w:eastAsiaTheme="minorHAnsi" w:hAnsiTheme="minorHAnsi" w:cstheme="minorBidi"/>
-          <w:sz w:val="22"/>
-          <w:szCs w:val="22"/>
-          <w:lang w:val="uk-UA"/>
-        </w:rPr>
-        <w:t>Unicode</w:t>
-      </w:r>
-      <w:proofErr w:type="spellEnd"/>
-      <w:r>
-        <w:rPr>
-          <w:rFonts w:asciiTheme="minorHAnsi" w:eastAsiaTheme="minorHAnsi" w:hAnsiTheme="minorHAnsi" w:cstheme="minorBidi"/>
-          <w:sz w:val="22"/>
-          <w:szCs w:val="22"/>
-          <w:lang w:val="uk-UA"/>
-        </w:rPr>
-        <w:t xml:space="preserve">. Якщо це також необхідно для інших документів (без їх синтаксичного розбору за допомогою </w:t>
-      </w:r>
-      <w:proofErr w:type="spellStart"/>
-      <w:r>
-        <w:rPr>
-          <w:rFonts w:asciiTheme="minorHAnsi" w:eastAsiaTheme="minorHAnsi" w:hAnsiTheme="minorHAnsi" w:cstheme="minorBidi"/>
-          <w:sz w:val="22"/>
-          <w:szCs w:val="22"/>
-          <w:lang w:val="uk-UA"/>
-        </w:rPr>
-        <w:t>Beautiful</w:t>
-      </w:r>
-      <w:proofErr w:type="spellEnd"/>
-      <w:r>
-        <w:rPr>
-          <w:rFonts w:asciiTheme="minorHAnsi" w:eastAsiaTheme="minorHAnsi" w:hAnsiTheme="minorHAnsi" w:cstheme="minorBidi"/>
-          <w:sz w:val="22"/>
-          <w:szCs w:val="22"/>
-          <w:lang w:val="uk-UA"/>
-        </w:rPr>
-        <w:t xml:space="preserve"> </w:t>
-      </w:r>
-      <w:proofErr w:type="spellStart"/>
-      <w:r>
-        <w:rPr>
-          <w:rFonts w:asciiTheme="minorHAnsi" w:eastAsiaTheme="minorHAnsi" w:hAnsiTheme="minorHAnsi" w:cstheme="minorBidi"/>
-          <w:sz w:val="22"/>
-          <w:szCs w:val="22"/>
-          <w:lang w:val="uk-UA"/>
-        </w:rPr>
-        <w:t>Soup</w:t>
-      </w:r>
-      <w:proofErr w:type="spellEnd"/>
-      <w:r>
-        <w:rPr>
-          <w:rFonts w:asciiTheme="minorHAnsi" w:eastAsiaTheme="minorHAnsi" w:hAnsiTheme="minorHAnsi" w:cstheme="minorBidi"/>
-          <w:sz w:val="22"/>
-          <w:szCs w:val="22"/>
-          <w:lang w:val="uk-UA"/>
-        </w:rPr>
-        <w:t xml:space="preserve">), то </w:t>
+      <w:r>
+        <w:rPr>
+          <w:rFonts w:asciiTheme="minorHAnsi" w:eastAsiaTheme="minorHAnsi" w:hAnsiTheme="minorHAnsi" w:cstheme="minorBidi"/>
+          <w:sz w:val="22"/>
+          <w:szCs w:val="22"/>
+          <w:lang w:val="uk-UA"/>
+        </w:rPr>
+        <w:t xml:space="preserve">Beautiful Soup використовує клас з ім'ям UnicodeDammit для визначення кодування переданих вами документів і перекодування його в Unicode. Якщо це також необхідно для інших документів (без їх синтаксичного розбору за допомогою Beautiful Soup), то </w:t>
       </w:r>
       <w:r>
         <w:rPr>
@@ -3813,27 +2241,7 @@
           <w:szCs w:val="22"/>
           <w:lang w:val="uk-UA"/>
         </w:rPr>
-        <w:t xml:space="preserve"> використовувати </w:t>
-      </w:r>
-      <w:proofErr w:type="spellStart"/>
-      <w:r>
-        <w:rPr>
-          <w:rFonts w:asciiTheme="minorHAnsi" w:eastAsiaTheme="minorHAnsi" w:hAnsiTheme="minorHAnsi" w:cstheme="minorBidi"/>
-          <w:sz w:val="22"/>
-          <w:szCs w:val="22"/>
-          <w:lang w:val="uk-UA"/>
-        </w:rPr>
-        <w:t>UnicodeDammit</w:t>
-      </w:r>
-      <w:proofErr w:type="spellEnd"/>
-      <w:r>
-        <w:rPr>
-          <w:rFonts w:asciiTheme="minorHAnsi" w:eastAsiaTheme="minorHAnsi" w:hAnsiTheme="minorHAnsi" w:cstheme="minorBidi"/>
-          <w:sz w:val="22"/>
-          <w:szCs w:val="22"/>
-          <w:lang w:val="uk-UA"/>
-        </w:rPr>
-        <w:t xml:space="preserve"> окремо.</w:t>
+        <w:t xml:space="preserve"> використовувати UnicodeDammit окремо.</w:t>
       </w:r>
     </w:p>
     <w:p>
@@ -3844,7 +2252,7 @@
           <w:rFonts w:asciiTheme="minorHAnsi" w:eastAsiaTheme="minorHAnsi" w:hAnsiTheme="minorHAnsi" w:cstheme="minorBidi"/>
           <w:sz w:val="22"/>
           <w:szCs w:val="22"/>
-          <w:lang w:val="ru-RU"/>
+          <w:lang w:val="uk-UA"/>
         </w:rPr>
       </w:pPr>
       <w:r>
@@ -3856,7 +2264,6 @@
         </w:rPr>
         <w:t xml:space="preserve">Тобто роботи з різними кодуваннями не складає проблем в </w:t>
       </w:r>
-      <w:proofErr w:type="spellStart"/>
       <w:r>
         <w:rPr>
           <w:rFonts w:asciiTheme="minorHAnsi" w:eastAsiaTheme="minorHAnsi" w:hAnsiTheme="minorHAnsi" w:cstheme="minorBidi"/>
@@ -3865,13 +2272,12 @@
         </w:rPr>
         <w:t>BeautifulSoup</w:t>
       </w:r>
-      <w:proofErr w:type="spellEnd"/>
-      <w:r>
-        <w:rPr>
-          <w:rFonts w:asciiTheme="minorHAnsi" w:eastAsiaTheme="minorHAnsi" w:hAnsiTheme="minorHAnsi" w:cstheme="minorBidi"/>
-          <w:sz w:val="22"/>
-          <w:szCs w:val="22"/>
-          <w:lang w:val="ru-RU"/>
+      <w:r>
+        <w:rPr>
+          <w:rFonts w:asciiTheme="minorHAnsi" w:eastAsiaTheme="minorHAnsi" w:hAnsiTheme="minorHAnsi" w:cstheme="minorBidi"/>
+          <w:sz w:val="22"/>
+          <w:szCs w:val="22"/>
+          <w:lang w:val="uk-UA"/>
         </w:rPr>
         <w:t>.</w:t>
       </w:r>
@@ -3927,27 +2333,7 @@
           <w:szCs w:val="22"/>
           <w:lang w:val="uk-UA"/>
         </w:rPr>
-        <w:t xml:space="preserve">Клас </w:t>
-      </w:r>
-      <w:proofErr w:type="spellStart"/>
-      <w:r>
-        <w:rPr>
-          <w:rFonts w:asciiTheme="minorHAnsi" w:eastAsiaTheme="minorHAnsi" w:hAnsiTheme="minorHAnsi" w:cstheme="minorBidi"/>
-          <w:sz w:val="22"/>
-          <w:szCs w:val="22"/>
-          <w:lang w:val="uk-UA"/>
-        </w:rPr>
-        <w:t>BeautifulSoup</w:t>
-      </w:r>
-      <w:proofErr w:type="spellEnd"/>
-      <w:r>
-        <w:rPr>
-          <w:rFonts w:asciiTheme="minorHAnsi" w:eastAsiaTheme="minorHAnsi" w:hAnsiTheme="minorHAnsi" w:cstheme="minorBidi"/>
-          <w:sz w:val="22"/>
-          <w:szCs w:val="22"/>
-          <w:lang w:val="uk-UA"/>
-        </w:rPr>
-        <w:t xml:space="preserve"> містить евристики, повністю аналогічні </w:t>
+        <w:t xml:space="preserve">Клас BeautifulSoup містить евристики, повністю аналогічні </w:t>
       </w:r>
       <w:r>
         <w:rPr>
@@ -3974,19 +2360,16 @@
           <w:szCs w:val="22"/>
           <w:lang w:val="uk-UA"/>
         </w:rPr>
-        <w:t xml:space="preserve">(тобто </w:t>
-      </w:r>
-      <w:proofErr w:type="spellStart"/>
-      <w:r>
-        <w:rPr>
-          <w:rFonts w:asciiTheme="minorHAnsi" w:eastAsiaTheme="minorHAnsi" w:hAnsiTheme="minorHAnsi" w:cstheme="minorBidi"/>
-          <w:sz w:val="22"/>
-          <w:szCs w:val="22"/>
-          <w:lang w:val="uk-UA"/>
-        </w:rPr>
-        <w:t>парсинг</w:t>
-      </w:r>
-      <w:proofErr w:type="spellEnd"/>
+        <w:t xml:space="preserve">(тобто парсинг </w:t>
+      </w:r>
+      <w:r>
+        <w:rPr>
+          <w:rFonts w:asciiTheme="minorHAnsi" w:eastAsiaTheme="minorHAnsi" w:hAnsiTheme="minorHAnsi" w:cstheme="minorBidi"/>
+          <w:sz w:val="22"/>
+          <w:szCs w:val="22"/>
+        </w:rPr>
+        <w:t>HTML</w:t>
+      </w:r>
       <w:r>
         <w:rPr>
           <w:rFonts w:asciiTheme="minorHAnsi" w:eastAsiaTheme="minorHAnsi" w:hAnsiTheme="minorHAnsi" w:cstheme="minorBidi"/>
@@ -4001,23 +2384,6 @@
           <w:rFonts w:asciiTheme="minorHAnsi" w:eastAsiaTheme="minorHAnsi" w:hAnsiTheme="minorHAnsi" w:cstheme="minorBidi"/>
           <w:sz w:val="22"/>
           <w:szCs w:val="22"/>
-        </w:rPr>
-        <w:t>HTML</w:t>
-      </w:r>
-      <w:r>
-        <w:rPr>
-          <w:rFonts w:asciiTheme="minorHAnsi" w:eastAsiaTheme="minorHAnsi" w:hAnsiTheme="minorHAnsi" w:cstheme="minorBidi"/>
-          <w:sz w:val="22"/>
-          <w:szCs w:val="22"/>
-          <w:lang w:val="uk-UA"/>
-        </w:rPr>
-        <w:t xml:space="preserve"> </w:t>
-      </w:r>
-      <w:r>
-        <w:rPr>
-          <w:rFonts w:asciiTheme="minorHAnsi" w:eastAsiaTheme="minorHAnsi" w:hAnsiTheme="minorHAnsi" w:cstheme="minorBidi"/>
-          <w:sz w:val="22"/>
-          <w:szCs w:val="22"/>
           <w:lang w:val="uk-UA"/>
         </w:rPr>
         <w:t>не викликає проблем)</w:t>
@@ -4047,27 +2413,7 @@
           <w:szCs w:val="22"/>
           <w:lang w:val="uk-UA"/>
         </w:rPr>
-        <w:t xml:space="preserve"> немає фіксованого порядку тегів такі евристики тут не знадобляться. Тому </w:t>
-      </w:r>
-      <w:proofErr w:type="spellStart"/>
-      <w:r>
-        <w:rPr>
-          <w:rFonts w:asciiTheme="minorHAnsi" w:eastAsiaTheme="minorHAnsi" w:hAnsiTheme="minorHAnsi" w:cstheme="minorBidi"/>
-          <w:sz w:val="22"/>
-          <w:szCs w:val="22"/>
-          <w:lang w:val="uk-UA"/>
-        </w:rPr>
-        <w:t>BeautifulSoup</w:t>
-      </w:r>
-      <w:proofErr w:type="spellEnd"/>
-      <w:r>
-        <w:rPr>
-          <w:rFonts w:asciiTheme="minorHAnsi" w:eastAsiaTheme="minorHAnsi" w:hAnsiTheme="minorHAnsi" w:cstheme="minorBidi"/>
-          <w:sz w:val="22"/>
-          <w:szCs w:val="22"/>
-          <w:lang w:val="uk-UA"/>
-        </w:rPr>
-        <w:t xml:space="preserve"> не зможе добре працювати з XML.</w:t>
+        <w:t xml:space="preserve"> немає фіксованого порядку тегів такі евристики тут не знадобляться. Тому BeautifulSoup не зможе добре працювати з XML.</w:t>
       </w:r>
       <w:r>
         <w:rPr>
@@ -4106,27 +2452,7 @@
           <w:szCs w:val="22"/>
           <w:lang w:val="uk-UA"/>
         </w:rPr>
-        <w:t xml:space="preserve"> клас </w:t>
-      </w:r>
-      <w:proofErr w:type="spellStart"/>
-      <w:r>
-        <w:rPr>
-          <w:rFonts w:asciiTheme="minorHAnsi" w:eastAsiaTheme="minorHAnsi" w:hAnsiTheme="minorHAnsi" w:cstheme="minorBidi"/>
-          <w:sz w:val="22"/>
-          <w:szCs w:val="22"/>
-          <w:lang w:val="uk-UA"/>
-        </w:rPr>
-        <w:t>BeautifulStoneSoup</w:t>
-      </w:r>
-      <w:proofErr w:type="spellEnd"/>
-      <w:r>
-        <w:rPr>
-          <w:rFonts w:asciiTheme="minorHAnsi" w:eastAsiaTheme="minorHAnsi" w:hAnsiTheme="minorHAnsi" w:cstheme="minorBidi"/>
-          <w:sz w:val="22"/>
-          <w:szCs w:val="22"/>
-          <w:lang w:val="uk-UA"/>
-        </w:rPr>
-        <w:t xml:space="preserve"> для синтаксичного розбору документів XML. Це основний клас, який не потребує зна</w:t>
+        <w:t xml:space="preserve"> клас BeautifulStoneSoup для синтаксичного розбору документів XML. Це основний клас, який не потребує зна</w:t>
       </w:r>
       <w:r>
         <w:rPr>
@@ -4207,7 +2533,6 @@
         </w:rPr>
         <w:t xml:space="preserve">Я використовував </w:t>
       </w:r>
-      <w:proofErr w:type="spellStart"/>
       <w:r>
         <w:rPr>
           <w:rFonts w:asciiTheme="minorHAnsi" w:eastAsiaTheme="minorHAnsi" w:hAnsiTheme="minorHAnsi" w:cstheme="minorBidi"/>
@@ -4216,7 +2541,6 @@
         </w:rPr>
         <w:t>BeautifulSoup</w:t>
       </w:r>
-      <w:proofErr w:type="spellEnd"/>
       <w:r>
         <w:rPr>
           <w:rFonts w:asciiTheme="minorHAnsi" w:eastAsiaTheme="minorHAnsi" w:hAnsiTheme="minorHAnsi" w:cstheme="minorBidi"/>
@@ -4256,7 +2580,6 @@
         </w:rPr>
         <w:t xml:space="preserve">При наявності часу спробував би або детальніше розібрати </w:t>
       </w:r>
-      <w:proofErr w:type="spellStart"/>
       <w:r>
         <w:rPr>
           <w:rFonts w:asciiTheme="minorHAnsi" w:eastAsiaTheme="minorHAnsi" w:hAnsiTheme="minorHAnsi" w:cstheme="minorBidi"/>
@@ -4265,35 +2588,14 @@
         </w:rPr>
         <w:t>BeautifulSoup</w:t>
       </w:r>
-      <w:proofErr w:type="spellEnd"/>
-      <w:r>
-        <w:rPr>
-          <w:rFonts w:asciiTheme="minorHAnsi" w:eastAsiaTheme="minorHAnsi" w:hAnsiTheme="minorHAnsi" w:cstheme="minorBidi"/>
-          <w:sz w:val="22"/>
-          <w:szCs w:val="22"/>
-          <w:lang w:val="uk-UA"/>
-        </w:rPr>
-        <w:t xml:space="preserve">. Якщо точніше, то </w:t>
-      </w:r>
-      <w:proofErr w:type="spellStart"/>
-      <w:r>
-        <w:rPr>
-          <w:rFonts w:asciiTheme="minorHAnsi" w:eastAsiaTheme="minorHAnsi" w:hAnsiTheme="minorHAnsi" w:cstheme="minorBidi"/>
-          <w:sz w:val="22"/>
-          <w:szCs w:val="22"/>
-          <w:lang w:val="uk-UA"/>
-        </w:rPr>
-        <w:t>парсинг</w:t>
-      </w:r>
-      <w:proofErr w:type="spellEnd"/>
-      <w:r>
-        <w:rPr>
-          <w:rFonts w:asciiTheme="minorHAnsi" w:eastAsiaTheme="minorHAnsi" w:hAnsiTheme="minorHAnsi" w:cstheme="minorBidi"/>
-          <w:sz w:val="22"/>
-          <w:szCs w:val="22"/>
-          <w:lang w:val="uk-UA"/>
-        </w:rPr>
-        <w:t xml:space="preserve"> даних представлених в складнішому форматі для розпізнавання</w:t>
+      <w:r>
+        <w:rPr>
+          <w:rFonts w:asciiTheme="minorHAnsi" w:eastAsiaTheme="minorHAnsi" w:hAnsiTheme="minorHAnsi" w:cstheme="minorBidi"/>
+          <w:sz w:val="22"/>
+          <w:szCs w:val="22"/>
+          <w:lang w:val="uk-UA"/>
+        </w:rPr>
+        <w:t>. Якщо точніше, то парсинг даних представлених в складнішому форматі для розпізнавання</w:t>
       </w:r>
       <w:r>
         <w:rPr>
@@ -4331,7 +2633,6 @@
         </w:rPr>
         <w:t>являються після натискання на кнопки(</w:t>
       </w:r>
-      <w:proofErr w:type="spellStart"/>
       <w:r>
         <w:rPr>
           <w:rFonts w:asciiTheme="minorHAnsi" w:eastAsiaTheme="minorHAnsi" w:hAnsiTheme="minorHAnsi" w:cstheme="minorBidi"/>
@@ -4340,7 +2641,6 @@
         </w:rPr>
         <w:t>olx</w:t>
       </w:r>
-      <w:proofErr w:type="spellEnd"/>
       <w:r>
         <w:rPr>
           <w:rFonts w:asciiTheme="minorHAnsi" w:eastAsiaTheme="minorHAnsi" w:hAnsiTheme="minorHAnsi" w:cstheme="minorBidi"/>
@@ -4357,29 +2657,8 @@
           <w:szCs w:val="22"/>
           <w:lang w:val="uk-UA"/>
         </w:rPr>
-        <w:t xml:space="preserve">як приклад), </w:t>
-      </w:r>
-      <w:proofErr w:type="spellStart"/>
-      <w:r>
-        <w:rPr>
-          <w:rFonts w:asciiTheme="minorHAnsi" w:eastAsiaTheme="minorHAnsi" w:hAnsiTheme="minorHAnsi" w:cstheme="minorBidi"/>
-          <w:sz w:val="22"/>
-          <w:szCs w:val="22"/>
-          <w:lang w:val="uk-UA"/>
-        </w:rPr>
-        <w:t>парсинг</w:t>
-      </w:r>
-      <w:proofErr w:type="spellEnd"/>
-      <w:r>
-        <w:rPr>
-          <w:rFonts w:asciiTheme="minorHAnsi" w:eastAsiaTheme="minorHAnsi" w:hAnsiTheme="minorHAnsi" w:cstheme="minorBidi"/>
-          <w:sz w:val="22"/>
-          <w:szCs w:val="22"/>
-          <w:lang w:val="uk-UA"/>
-        </w:rPr>
-        <w:t xml:space="preserve"> номеру, що міститься на зображенні(</w:t>
-      </w:r>
-      <w:proofErr w:type="spellStart"/>
+        <w:t>як приклад), парсинг номеру, що міститься на зображенні(</w:t>
+      </w:r>
       <w:r>
         <w:rPr>
           <w:rFonts w:asciiTheme="minorHAnsi" w:eastAsiaTheme="minorHAnsi" w:hAnsiTheme="minorHAnsi" w:cstheme="minorBidi"/>
@@ -4388,7 +2667,6 @@
         </w:rPr>
         <w:t>avito</w:t>
       </w:r>
-      <w:proofErr w:type="spellEnd"/>
       <w:r>
         <w:rPr>
           <w:rFonts w:asciiTheme="minorHAnsi" w:eastAsiaTheme="minorHAnsi" w:hAnsiTheme="minorHAnsi" w:cstheme="minorBidi"/>
@@ -4423,7 +2701,6 @@
           <w:lang w:val="ru-RU"/>
         </w:rPr>
       </w:pPr>
-      <w:proofErr w:type="spellStart"/>
       <w:r>
         <w:rPr>
           <w:rFonts w:asciiTheme="minorHAnsi" w:eastAsiaTheme="minorHAnsi" w:hAnsiTheme="minorHAnsi" w:cstheme="minorBidi"/>
@@ -4433,7 +2710,6 @@
         </w:rPr>
         <w:t>Враження</w:t>
       </w:r>
-      <w:proofErr w:type="spellEnd"/>
     </w:p>
     <w:p>
       <w:pPr>
@@ -4446,85 +2722,14 @@
           <w:lang w:val="uk-UA"/>
         </w:rPr>
       </w:pPr>
-      <w:proofErr w:type="spellStart"/>
-      <w:r>
-        <w:rPr>
-          <w:rFonts w:asciiTheme="minorHAnsi" w:eastAsiaTheme="minorHAnsi" w:hAnsiTheme="minorHAnsi" w:cstheme="minorBidi"/>
-          <w:sz w:val="22"/>
-          <w:szCs w:val="22"/>
-          <w:lang w:val="ru-RU"/>
-        </w:rPr>
-        <w:t>Написання</w:t>
-      </w:r>
-      <w:proofErr w:type="spellEnd"/>
-      <w:r>
-        <w:rPr>
-          <w:rFonts w:asciiTheme="minorHAnsi" w:eastAsiaTheme="minorHAnsi" w:hAnsiTheme="minorHAnsi" w:cstheme="minorBidi"/>
-          <w:sz w:val="22"/>
-          <w:szCs w:val="22"/>
-          <w:lang w:val="ru-RU"/>
-        </w:rPr>
-        <w:t xml:space="preserve"> </w:t>
-      </w:r>
-      <w:proofErr w:type="spellStart"/>
-      <w:r>
-        <w:rPr>
-          <w:rFonts w:asciiTheme="minorHAnsi" w:eastAsiaTheme="minorHAnsi" w:hAnsiTheme="minorHAnsi" w:cstheme="minorBidi"/>
-          <w:sz w:val="22"/>
-          <w:szCs w:val="22"/>
-          <w:lang w:val="ru-RU"/>
-        </w:rPr>
-        <w:t>парсерів</w:t>
-      </w:r>
-      <w:proofErr w:type="spellEnd"/>
-      <w:r>
-        <w:rPr>
-          <w:rFonts w:asciiTheme="minorHAnsi" w:eastAsiaTheme="minorHAnsi" w:hAnsiTheme="minorHAnsi" w:cstheme="minorBidi"/>
-          <w:sz w:val="22"/>
-          <w:szCs w:val="22"/>
-          <w:lang w:val="ru-RU"/>
-        </w:rPr>
-        <w:t xml:space="preserve"> на </w:t>
-      </w:r>
-      <w:proofErr w:type="spellStart"/>
-      <w:r>
-        <w:rPr>
-          <w:rFonts w:asciiTheme="minorHAnsi" w:eastAsiaTheme="minorHAnsi" w:hAnsiTheme="minorHAnsi" w:cstheme="minorBidi"/>
-          <w:sz w:val="22"/>
-          <w:szCs w:val="22"/>
-          <w:lang w:val="ru-RU"/>
-        </w:rPr>
-        <w:t>мові</w:t>
-      </w:r>
-      <w:proofErr w:type="spellEnd"/>
-      <w:r>
-        <w:rPr>
-          <w:rFonts w:asciiTheme="minorHAnsi" w:eastAsiaTheme="minorHAnsi" w:hAnsiTheme="minorHAnsi" w:cstheme="minorBidi"/>
-          <w:sz w:val="22"/>
-          <w:szCs w:val="22"/>
-          <w:lang w:val="ru-RU"/>
-        </w:rPr>
-        <w:t xml:space="preserve"> </w:t>
-      </w:r>
-      <w:proofErr w:type="spellStart"/>
-      <w:r>
-        <w:rPr>
-          <w:rFonts w:asciiTheme="minorHAnsi" w:eastAsiaTheme="minorHAnsi" w:hAnsiTheme="minorHAnsi" w:cstheme="minorBidi"/>
-          <w:sz w:val="22"/>
-          <w:szCs w:val="22"/>
-          <w:lang w:val="ru-RU"/>
-        </w:rPr>
-        <w:t>програмування</w:t>
-      </w:r>
-      <w:proofErr w:type="spellEnd"/>
-      <w:r>
-        <w:rPr>
-          <w:rFonts w:asciiTheme="minorHAnsi" w:eastAsiaTheme="minorHAnsi" w:hAnsiTheme="minorHAnsi" w:cstheme="minorBidi"/>
-          <w:sz w:val="22"/>
-          <w:szCs w:val="22"/>
-          <w:lang w:val="ru-RU"/>
-        </w:rPr>
-        <w:t xml:space="preserve"> </w:t>
+      <w:r>
+        <w:rPr>
+          <w:rFonts w:asciiTheme="minorHAnsi" w:eastAsiaTheme="minorHAnsi" w:hAnsiTheme="minorHAnsi" w:cstheme="minorBidi"/>
+          <w:sz w:val="22"/>
+          <w:szCs w:val="22"/>
+          <w:lang w:val="ru-RU"/>
+        </w:rPr>
+        <w:t xml:space="preserve">Написання парсерів на мові програмування </w:t>
       </w:r>
       <w:r>
         <w:rPr>
@@ -4541,69 +2746,8 @@
           <w:szCs w:val="22"/>
           <w:lang w:val="ru-RU"/>
         </w:rPr>
-        <w:t xml:space="preserve"> є </w:t>
-      </w:r>
-      <w:proofErr w:type="spellStart"/>
-      <w:r>
-        <w:rPr>
-          <w:rFonts w:asciiTheme="minorHAnsi" w:eastAsiaTheme="minorHAnsi" w:hAnsiTheme="minorHAnsi" w:cstheme="minorBidi"/>
-          <w:sz w:val="22"/>
-          <w:szCs w:val="22"/>
-          <w:lang w:val="ru-RU"/>
-        </w:rPr>
-        <w:t>значно</w:t>
-      </w:r>
-      <w:proofErr w:type="spellEnd"/>
-      <w:r>
-        <w:rPr>
-          <w:rFonts w:asciiTheme="minorHAnsi" w:eastAsiaTheme="minorHAnsi" w:hAnsiTheme="minorHAnsi" w:cstheme="minorBidi"/>
-          <w:sz w:val="22"/>
-          <w:szCs w:val="22"/>
-          <w:lang w:val="ru-RU"/>
-        </w:rPr>
-        <w:t xml:space="preserve"> </w:t>
-      </w:r>
-      <w:proofErr w:type="spellStart"/>
-      <w:r>
-        <w:rPr>
-          <w:rFonts w:asciiTheme="minorHAnsi" w:eastAsiaTheme="minorHAnsi" w:hAnsiTheme="minorHAnsi" w:cstheme="minorBidi"/>
-          <w:sz w:val="22"/>
-          <w:szCs w:val="22"/>
-          <w:lang w:val="ru-RU"/>
-        </w:rPr>
-        <w:t>зручнішим</w:t>
-      </w:r>
-      <w:proofErr w:type="spellEnd"/>
-      <w:r>
-        <w:rPr>
-          <w:rFonts w:asciiTheme="minorHAnsi" w:eastAsiaTheme="minorHAnsi" w:hAnsiTheme="minorHAnsi" w:cstheme="minorBidi"/>
-          <w:sz w:val="22"/>
-          <w:szCs w:val="22"/>
-          <w:lang w:val="ru-RU"/>
-        </w:rPr>
-        <w:t xml:space="preserve"> </w:t>
-      </w:r>
-      <w:proofErr w:type="spellStart"/>
-      <w:r>
-        <w:rPr>
-          <w:rFonts w:asciiTheme="minorHAnsi" w:eastAsiaTheme="minorHAnsi" w:hAnsiTheme="minorHAnsi" w:cstheme="minorBidi"/>
-          <w:sz w:val="22"/>
-          <w:szCs w:val="22"/>
-          <w:lang w:val="ru-RU"/>
-        </w:rPr>
-        <w:t>порівняно</w:t>
-      </w:r>
-      <w:proofErr w:type="spellEnd"/>
-      <w:r>
-        <w:rPr>
-          <w:rFonts w:asciiTheme="minorHAnsi" w:eastAsiaTheme="minorHAnsi" w:hAnsiTheme="minorHAnsi" w:cstheme="minorBidi"/>
-          <w:sz w:val="22"/>
-          <w:szCs w:val="22"/>
-          <w:lang w:val="ru-RU"/>
-        </w:rPr>
-        <w:t xml:space="preserve"> з </w:t>
-      </w:r>
-      <w:proofErr w:type="gramStart"/>
+        <w:t xml:space="preserve"> є значно зручнішим порівняно з </w:t>
+      </w:r>
       <w:r>
         <w:rPr>
           <w:rFonts w:asciiTheme="minorHAnsi" w:eastAsiaTheme="minorHAnsi" w:hAnsiTheme="minorHAnsi" w:cstheme="minorBidi"/>
@@ -4636,46 +2780,16 @@
           <w:szCs w:val="22"/>
           <w:lang w:val="ru-RU"/>
         </w:rPr>
-        <w:t>++</w:t>
-      </w:r>
-      <w:proofErr w:type="gramEnd"/>
-      <w:r>
-        <w:rPr>
-          <w:rFonts w:asciiTheme="minorHAnsi" w:eastAsiaTheme="minorHAnsi" w:hAnsiTheme="minorHAnsi" w:cstheme="minorBidi"/>
-          <w:sz w:val="22"/>
-          <w:szCs w:val="22"/>
-          <w:lang w:val="ru-RU"/>
-        </w:rPr>
-        <w:t xml:space="preserve">, </w:t>
-      </w:r>
-      <w:r>
-        <w:rPr>
-          <w:rFonts w:asciiTheme="minorHAnsi" w:eastAsiaTheme="minorHAnsi" w:hAnsiTheme="minorHAnsi" w:cstheme="minorBidi"/>
-          <w:sz w:val="22"/>
-          <w:szCs w:val="22"/>
-          <w:lang w:val="uk-UA"/>
-        </w:rPr>
-        <w:t xml:space="preserve">тому для початку раджу </w:t>
-      </w:r>
-      <w:proofErr w:type="spellStart"/>
-      <w:r>
-        <w:rPr>
-          <w:rFonts w:asciiTheme="minorHAnsi" w:eastAsiaTheme="minorHAnsi" w:hAnsiTheme="minorHAnsi" w:cstheme="minorBidi"/>
-          <w:sz w:val="22"/>
-          <w:szCs w:val="22"/>
-          <w:lang w:val="uk-UA"/>
-        </w:rPr>
-        <w:t>використовувавти</w:t>
-      </w:r>
-      <w:proofErr w:type="spellEnd"/>
-      <w:r>
-        <w:rPr>
-          <w:rFonts w:asciiTheme="minorHAnsi" w:eastAsiaTheme="minorHAnsi" w:hAnsiTheme="minorHAnsi" w:cstheme="minorBidi"/>
-          <w:sz w:val="22"/>
-          <w:szCs w:val="22"/>
-          <w:lang w:val="uk-UA"/>
-        </w:rPr>
-        <w:t xml:space="preserve"> саме її</w:t>
+        <w:t xml:space="preserve">++, </w:t>
+      </w:r>
+      <w:r>
+        <w:rPr>
+          <w:rFonts w:asciiTheme="minorHAnsi" w:eastAsiaTheme="minorHAnsi" w:hAnsiTheme="minorHAnsi" w:cstheme="minorBidi"/>
+          <w:sz w:val="22"/>
+          <w:szCs w:val="22"/>
+          <w:lang w:val="uk-UA"/>
+        </w:rPr>
+        <w:t>тому для початку раджу використовувавти саме її</w:t>
       </w:r>
       <w:r>
         <w:rPr>
@@ -4715,7 +2829,6 @@
           <w:lang w:val="uk-UA"/>
         </w:rPr>
       </w:pPr>
-      <w:proofErr w:type="spellStart"/>
       <w:r>
         <w:rPr>
           <w:rFonts w:asciiTheme="minorHAnsi" w:eastAsiaTheme="minorHAnsi" w:hAnsiTheme="minorHAnsi" w:cstheme="minorBidi"/>
@@ -4724,7 +2837,6 @@
         </w:rPr>
         <w:t>BeautifulSoup</w:t>
       </w:r>
-      <w:proofErr w:type="spellEnd"/>
       <w:r>
         <w:rPr>
           <w:rFonts w:asciiTheme="minorHAnsi" w:eastAsiaTheme="minorHAnsi" w:hAnsiTheme="minorHAnsi" w:cstheme="minorBidi"/>
@@ -4776,7 +2888,6 @@
         </w:rPr>
         <w:t>На першому курсі ЛУН.</w:t>
       </w:r>
-      <w:proofErr w:type="spellStart"/>
       <w:r>
         <w:rPr>
           <w:rFonts w:asciiTheme="minorHAnsi" w:eastAsiaTheme="minorHAnsi" w:hAnsiTheme="minorHAnsi" w:cstheme="minorBidi"/>
@@ -4785,7 +2896,6 @@
         </w:rPr>
         <w:t>ua</w:t>
       </w:r>
-      <w:proofErr w:type="spellEnd"/>
       <w:r>
         <w:rPr>
           <w:rFonts w:asciiTheme="minorHAnsi" w:eastAsiaTheme="minorHAnsi" w:hAnsiTheme="minorHAnsi" w:cstheme="minorBidi"/>
@@ -4802,39 +2912,8 @@
           <w:szCs w:val="22"/>
           <w:lang w:val="uk-UA"/>
         </w:rPr>
-        <w:t xml:space="preserve">пропонували роботу для першокурсників по написанню </w:t>
-      </w:r>
-      <w:proofErr w:type="spellStart"/>
-      <w:r>
-        <w:rPr>
-          <w:rFonts w:asciiTheme="minorHAnsi" w:eastAsiaTheme="minorHAnsi" w:hAnsiTheme="minorHAnsi" w:cstheme="minorBidi"/>
-          <w:sz w:val="22"/>
-          <w:szCs w:val="22"/>
-          <w:lang w:val="uk-UA"/>
-        </w:rPr>
-        <w:t>парсерів</w:t>
-      </w:r>
-      <w:proofErr w:type="spellEnd"/>
-      <w:r>
-        <w:rPr>
-          <w:rFonts w:asciiTheme="minorHAnsi" w:eastAsiaTheme="minorHAnsi" w:hAnsiTheme="minorHAnsi" w:cstheme="minorBidi"/>
-          <w:sz w:val="22"/>
-          <w:szCs w:val="22"/>
-          <w:lang w:val="uk-UA"/>
-        </w:rPr>
-        <w:t xml:space="preserve"> на спеціальному сервісі за допомогою регулярних виразів. Це також було причиною зацікавленості </w:t>
-      </w:r>
-      <w:proofErr w:type="spellStart"/>
-      <w:r>
-        <w:rPr>
-          <w:rFonts w:asciiTheme="minorHAnsi" w:eastAsiaTheme="minorHAnsi" w:hAnsiTheme="minorHAnsi" w:cstheme="minorBidi"/>
-          <w:sz w:val="22"/>
-          <w:szCs w:val="22"/>
-          <w:lang w:val="uk-UA"/>
-        </w:rPr>
-        <w:t>парсерами</w:t>
-      </w:r>
-      <w:proofErr w:type="spellEnd"/>
+        <w:t>пропонували роботу для першокурсників по написанню парсерів на спеціальному сервісі за допомогою регулярних виразів. Це також було причиною зацікавленості парсерами</w:t>
+      </w:r>
       <w:r>
         <w:rPr>
           <w:rFonts w:asciiTheme="minorHAnsi" w:eastAsiaTheme="minorHAnsi" w:hAnsiTheme="minorHAnsi" w:cstheme="minorBidi"/>
@@ -4863,39 +2942,8 @@
           <w:szCs w:val="22"/>
           <w:lang w:val="uk-UA"/>
         </w:rPr>
-        <w:t xml:space="preserve">До того ж зазвичай </w:t>
-      </w:r>
-      <w:proofErr w:type="spellStart"/>
-      <w:r>
-        <w:rPr>
-          <w:rFonts w:asciiTheme="minorHAnsi" w:eastAsiaTheme="minorHAnsi" w:hAnsiTheme="minorHAnsi" w:cstheme="minorBidi"/>
-          <w:sz w:val="22"/>
-          <w:szCs w:val="22"/>
-          <w:lang w:val="uk-UA"/>
-        </w:rPr>
-        <w:t>парсинг</w:t>
-      </w:r>
-      <w:proofErr w:type="spellEnd"/>
-      <w:r>
-        <w:rPr>
-          <w:rFonts w:asciiTheme="minorHAnsi" w:eastAsiaTheme="minorHAnsi" w:hAnsiTheme="minorHAnsi" w:cstheme="minorBidi"/>
-          <w:sz w:val="22"/>
-          <w:szCs w:val="22"/>
-          <w:lang w:val="uk-UA"/>
-        </w:rPr>
-        <w:t xml:space="preserve"> </w:t>
-      </w:r>
-      <w:proofErr w:type="spellStart"/>
-      <w:r>
-        <w:rPr>
-          <w:rFonts w:asciiTheme="minorHAnsi" w:eastAsiaTheme="minorHAnsi" w:hAnsiTheme="minorHAnsi" w:cstheme="minorBidi"/>
-          <w:sz w:val="22"/>
-          <w:szCs w:val="22"/>
-          <w:lang w:val="uk-UA"/>
-        </w:rPr>
-        <w:t>пов</w:t>
-      </w:r>
-      <w:proofErr w:type="spellEnd"/>
+        <w:t>До того ж зазвичай парсинг пов</w:t>
+      </w:r>
       <w:r>
         <w:rPr>
           <w:rFonts w:asciiTheme="minorHAnsi" w:eastAsiaTheme="minorHAnsi" w:hAnsiTheme="minorHAnsi" w:cstheme="minorBidi"/>
@@ -4905,25 +2953,14 @@
         </w:rPr>
         <w:t>’</w:t>
       </w:r>
-      <w:proofErr w:type="spellStart"/>
-      <w:r>
-        <w:rPr>
-          <w:rFonts w:asciiTheme="minorHAnsi" w:eastAsiaTheme="minorHAnsi" w:hAnsiTheme="minorHAnsi" w:cstheme="minorBidi"/>
-          <w:sz w:val="22"/>
-          <w:szCs w:val="22"/>
-          <w:lang w:val="uk-UA"/>
-        </w:rPr>
-        <w:t>язаний</w:t>
-      </w:r>
-      <w:proofErr w:type="spellEnd"/>
-      <w:r>
-        <w:rPr>
-          <w:rFonts w:asciiTheme="minorHAnsi" w:eastAsiaTheme="minorHAnsi" w:hAnsiTheme="minorHAnsi" w:cstheme="minorBidi"/>
-          <w:sz w:val="22"/>
-          <w:szCs w:val="22"/>
-          <w:lang w:val="uk-UA"/>
-        </w:rPr>
-        <w:t xml:space="preserve"> з </w:t>
+      <w:r>
+        <w:rPr>
+          <w:rFonts w:asciiTheme="minorHAnsi" w:eastAsiaTheme="minorHAnsi" w:hAnsiTheme="minorHAnsi" w:cstheme="minorBidi"/>
+          <w:sz w:val="22"/>
+          <w:szCs w:val="22"/>
+          <w:lang w:val="uk-UA"/>
+        </w:rPr>
+        <w:t xml:space="preserve">язаний з </w:t>
       </w:r>
       <w:r>
         <w:rPr>
@@ -4940,287 +2977,7 @@
           <w:szCs w:val="22"/>
           <w:lang w:val="ru-RU"/>
         </w:rPr>
-        <w:t>-</w:t>
-      </w:r>
-      <w:proofErr w:type="spellStart"/>
-      <w:r>
-        <w:rPr>
-          <w:rFonts w:asciiTheme="minorHAnsi" w:eastAsiaTheme="minorHAnsi" w:hAnsiTheme="minorHAnsi" w:cstheme="minorBidi"/>
-          <w:sz w:val="22"/>
-          <w:szCs w:val="22"/>
-          <w:lang w:val="ru-RU"/>
-        </w:rPr>
-        <w:t>запитами</w:t>
-      </w:r>
-      <w:proofErr w:type="spellEnd"/>
-      <w:r>
-        <w:rPr>
-          <w:rFonts w:asciiTheme="minorHAnsi" w:eastAsiaTheme="minorHAnsi" w:hAnsiTheme="minorHAnsi" w:cstheme="minorBidi"/>
-          <w:sz w:val="22"/>
-          <w:szCs w:val="22"/>
-          <w:lang w:val="ru-RU"/>
-        </w:rPr>
-        <w:t xml:space="preserve">, </w:t>
-      </w:r>
-      <w:proofErr w:type="spellStart"/>
-      <w:r>
-        <w:rPr>
-          <w:rFonts w:asciiTheme="minorHAnsi" w:eastAsiaTheme="minorHAnsi" w:hAnsiTheme="minorHAnsi" w:cstheme="minorBidi"/>
-          <w:sz w:val="22"/>
-          <w:szCs w:val="22"/>
-          <w:lang w:val="ru-RU"/>
-        </w:rPr>
-        <w:t>що</w:t>
-      </w:r>
-      <w:proofErr w:type="spellEnd"/>
-      <w:r>
-        <w:rPr>
-          <w:rFonts w:asciiTheme="minorHAnsi" w:eastAsiaTheme="minorHAnsi" w:hAnsiTheme="minorHAnsi" w:cstheme="minorBidi"/>
-          <w:sz w:val="22"/>
-          <w:szCs w:val="22"/>
-          <w:lang w:val="ru-RU"/>
-        </w:rPr>
-        <w:t xml:space="preserve"> є </w:t>
-      </w:r>
-      <w:proofErr w:type="spellStart"/>
-      <w:r>
-        <w:rPr>
-          <w:rFonts w:asciiTheme="minorHAnsi" w:eastAsiaTheme="minorHAnsi" w:hAnsiTheme="minorHAnsi" w:cstheme="minorBidi"/>
-          <w:sz w:val="22"/>
-          <w:szCs w:val="22"/>
-          <w:lang w:val="ru-RU"/>
-        </w:rPr>
-        <w:t>корисним</w:t>
-      </w:r>
-      <w:proofErr w:type="spellEnd"/>
-      <w:r>
-        <w:rPr>
-          <w:rFonts w:asciiTheme="minorHAnsi" w:eastAsiaTheme="minorHAnsi" w:hAnsiTheme="minorHAnsi" w:cstheme="minorBidi"/>
-          <w:sz w:val="22"/>
-          <w:szCs w:val="22"/>
-          <w:lang w:val="ru-RU"/>
-        </w:rPr>
-        <w:t xml:space="preserve"> для </w:t>
-      </w:r>
-      <w:proofErr w:type="spellStart"/>
-      <w:r>
-        <w:rPr>
-          <w:rFonts w:asciiTheme="minorHAnsi" w:eastAsiaTheme="minorHAnsi" w:hAnsiTheme="minorHAnsi" w:cstheme="minorBidi"/>
-          <w:sz w:val="22"/>
-          <w:szCs w:val="22"/>
-          <w:lang w:val="ru-RU"/>
-        </w:rPr>
-        <w:t>подальшої</w:t>
-      </w:r>
-      <w:proofErr w:type="spellEnd"/>
-      <w:r>
-        <w:rPr>
-          <w:rFonts w:asciiTheme="minorHAnsi" w:eastAsiaTheme="minorHAnsi" w:hAnsiTheme="minorHAnsi" w:cstheme="minorBidi"/>
-          <w:sz w:val="22"/>
-          <w:szCs w:val="22"/>
-          <w:lang w:val="ru-RU"/>
-        </w:rPr>
-        <w:t xml:space="preserve"> </w:t>
-      </w:r>
-      <w:proofErr w:type="spellStart"/>
-      <w:r>
-        <w:rPr>
-          <w:rFonts w:asciiTheme="minorHAnsi" w:eastAsiaTheme="minorHAnsi" w:hAnsiTheme="minorHAnsi" w:cstheme="minorBidi"/>
-          <w:sz w:val="22"/>
-          <w:szCs w:val="22"/>
-          <w:lang w:val="ru-RU"/>
-        </w:rPr>
-        <w:t>роботи</w:t>
-      </w:r>
-      <w:proofErr w:type="spellEnd"/>
-      <w:r>
-        <w:rPr>
-          <w:rFonts w:asciiTheme="minorHAnsi" w:eastAsiaTheme="minorHAnsi" w:hAnsiTheme="minorHAnsi" w:cstheme="minorBidi"/>
-          <w:sz w:val="22"/>
-          <w:szCs w:val="22"/>
-          <w:lang w:val="ru-RU"/>
-        </w:rPr>
-        <w:t xml:space="preserve"> з веб-</w:t>
-      </w:r>
-      <w:proofErr w:type="spellStart"/>
-      <w:r>
-        <w:rPr>
-          <w:rFonts w:asciiTheme="minorHAnsi" w:eastAsiaTheme="minorHAnsi" w:hAnsiTheme="minorHAnsi" w:cstheme="minorBidi"/>
-          <w:sz w:val="22"/>
-          <w:szCs w:val="22"/>
-          <w:lang w:val="ru-RU"/>
-        </w:rPr>
-        <w:t>сторінками</w:t>
-      </w:r>
-      <w:proofErr w:type="spellEnd"/>
-      <w:r>
-        <w:rPr>
-          <w:rFonts w:asciiTheme="minorHAnsi" w:eastAsiaTheme="minorHAnsi" w:hAnsiTheme="minorHAnsi" w:cstheme="minorBidi"/>
-          <w:sz w:val="22"/>
-          <w:szCs w:val="22"/>
-          <w:lang w:val="ru-RU"/>
-        </w:rPr>
-        <w:t xml:space="preserve">, </w:t>
-      </w:r>
-      <w:proofErr w:type="spellStart"/>
-      <w:r>
-        <w:rPr>
-          <w:rFonts w:asciiTheme="minorHAnsi" w:eastAsiaTheme="minorHAnsi" w:hAnsiTheme="minorHAnsi" w:cstheme="minorBidi"/>
-          <w:sz w:val="22"/>
-          <w:szCs w:val="22"/>
-          <w:lang w:val="ru-RU"/>
-        </w:rPr>
-        <w:t>серверної</w:t>
-      </w:r>
-      <w:proofErr w:type="spellEnd"/>
-      <w:r>
-        <w:rPr>
-          <w:rFonts w:asciiTheme="minorHAnsi" w:eastAsiaTheme="minorHAnsi" w:hAnsiTheme="minorHAnsi" w:cstheme="minorBidi"/>
-          <w:sz w:val="22"/>
-          <w:szCs w:val="22"/>
-          <w:lang w:val="ru-RU"/>
-        </w:rPr>
-        <w:t xml:space="preserve"> </w:t>
-      </w:r>
-      <w:proofErr w:type="spellStart"/>
-      <w:r>
-        <w:rPr>
-          <w:rFonts w:asciiTheme="minorHAnsi" w:eastAsiaTheme="minorHAnsi" w:hAnsiTheme="minorHAnsi" w:cstheme="minorBidi"/>
-          <w:sz w:val="22"/>
-          <w:szCs w:val="22"/>
-          <w:lang w:val="ru-RU"/>
-        </w:rPr>
-        <w:t>частини</w:t>
-      </w:r>
-      <w:proofErr w:type="spellEnd"/>
-      <w:r>
-        <w:rPr>
-          <w:rFonts w:asciiTheme="minorHAnsi" w:eastAsiaTheme="minorHAnsi" w:hAnsiTheme="minorHAnsi" w:cstheme="minorBidi"/>
-          <w:sz w:val="22"/>
-          <w:szCs w:val="22"/>
-          <w:lang w:val="ru-RU"/>
-        </w:rPr>
-        <w:t xml:space="preserve"> сайту, </w:t>
-      </w:r>
-      <w:proofErr w:type="spellStart"/>
-      <w:r>
-        <w:rPr>
-          <w:rFonts w:asciiTheme="minorHAnsi" w:eastAsiaTheme="minorHAnsi" w:hAnsiTheme="minorHAnsi" w:cstheme="minorBidi"/>
-          <w:sz w:val="22"/>
-          <w:szCs w:val="22"/>
-          <w:lang w:val="ru-RU"/>
-        </w:rPr>
-        <w:t>посилання</w:t>
-      </w:r>
-      <w:proofErr w:type="spellEnd"/>
-      <w:r>
-        <w:rPr>
-          <w:rFonts w:asciiTheme="minorHAnsi" w:eastAsiaTheme="minorHAnsi" w:hAnsiTheme="minorHAnsi" w:cstheme="minorBidi"/>
-          <w:sz w:val="22"/>
-          <w:szCs w:val="22"/>
-          <w:lang w:val="ru-RU"/>
-        </w:rPr>
-        <w:t xml:space="preserve"> </w:t>
-      </w:r>
-      <w:proofErr w:type="spellStart"/>
-      <w:r>
-        <w:rPr>
-          <w:rFonts w:asciiTheme="minorHAnsi" w:eastAsiaTheme="minorHAnsi" w:hAnsiTheme="minorHAnsi" w:cstheme="minorBidi"/>
-          <w:sz w:val="22"/>
-          <w:szCs w:val="22"/>
-          <w:lang w:val="ru-RU"/>
-        </w:rPr>
-        <w:t>запитів</w:t>
-      </w:r>
-      <w:proofErr w:type="spellEnd"/>
-      <w:r>
-        <w:rPr>
-          <w:rFonts w:asciiTheme="minorHAnsi" w:eastAsiaTheme="minorHAnsi" w:hAnsiTheme="minorHAnsi" w:cstheme="minorBidi"/>
-          <w:sz w:val="22"/>
-          <w:szCs w:val="22"/>
-          <w:lang w:val="ru-RU"/>
-        </w:rPr>
-        <w:t xml:space="preserve"> </w:t>
-      </w:r>
-      <w:proofErr w:type="spellStart"/>
-      <w:r>
-        <w:rPr>
-          <w:rFonts w:asciiTheme="minorHAnsi" w:eastAsiaTheme="minorHAnsi" w:hAnsiTheme="minorHAnsi" w:cstheme="minorBidi"/>
-          <w:sz w:val="22"/>
-          <w:szCs w:val="22"/>
-          <w:lang w:val="ru-RU"/>
-        </w:rPr>
-        <w:t>аутентифікації</w:t>
-      </w:r>
-      <w:proofErr w:type="spellEnd"/>
-      <w:r>
-        <w:rPr>
-          <w:rFonts w:asciiTheme="minorHAnsi" w:eastAsiaTheme="minorHAnsi" w:hAnsiTheme="minorHAnsi" w:cstheme="minorBidi"/>
-          <w:sz w:val="22"/>
-          <w:szCs w:val="22"/>
-          <w:lang w:val="ru-RU"/>
-        </w:rPr>
-        <w:t>(</w:t>
-      </w:r>
-      <w:proofErr w:type="spellStart"/>
-      <w:r>
-        <w:rPr>
-          <w:rFonts w:asciiTheme="minorHAnsi" w:eastAsiaTheme="minorHAnsi" w:hAnsiTheme="minorHAnsi" w:cstheme="minorBidi"/>
-          <w:sz w:val="22"/>
-          <w:szCs w:val="22"/>
-          <w:lang w:val="ru-RU"/>
-        </w:rPr>
-        <w:t>це</w:t>
-      </w:r>
-      <w:proofErr w:type="spellEnd"/>
-      <w:r>
-        <w:rPr>
-          <w:rFonts w:asciiTheme="minorHAnsi" w:eastAsiaTheme="minorHAnsi" w:hAnsiTheme="minorHAnsi" w:cstheme="minorBidi"/>
-          <w:sz w:val="22"/>
-          <w:szCs w:val="22"/>
-          <w:lang w:val="ru-RU"/>
-        </w:rPr>
-        <w:t xml:space="preserve"> я </w:t>
-      </w:r>
-      <w:proofErr w:type="spellStart"/>
-      <w:r>
-        <w:rPr>
-          <w:rFonts w:asciiTheme="minorHAnsi" w:eastAsiaTheme="minorHAnsi" w:hAnsiTheme="minorHAnsi" w:cstheme="minorBidi"/>
-          <w:sz w:val="22"/>
-          <w:szCs w:val="22"/>
-          <w:lang w:val="ru-RU"/>
-        </w:rPr>
-        <w:t>використав</w:t>
-      </w:r>
-      <w:proofErr w:type="spellEnd"/>
-      <w:r>
-        <w:rPr>
-          <w:rFonts w:asciiTheme="minorHAnsi" w:eastAsiaTheme="minorHAnsi" w:hAnsiTheme="minorHAnsi" w:cstheme="minorBidi"/>
-          <w:sz w:val="22"/>
-          <w:szCs w:val="22"/>
-          <w:lang w:val="ru-RU"/>
-        </w:rPr>
-        <w:t xml:space="preserve"> в </w:t>
-      </w:r>
-      <w:proofErr w:type="spellStart"/>
-      <w:r>
-        <w:rPr>
-          <w:rFonts w:asciiTheme="minorHAnsi" w:eastAsiaTheme="minorHAnsi" w:hAnsiTheme="minorHAnsi" w:cstheme="minorBidi"/>
-          <w:sz w:val="22"/>
-          <w:szCs w:val="22"/>
-          <w:lang w:val="ru-RU"/>
-        </w:rPr>
-        <w:t>проекті</w:t>
-      </w:r>
-      <w:proofErr w:type="spellEnd"/>
-      <w:r>
-        <w:rPr>
-          <w:rFonts w:asciiTheme="minorHAnsi" w:eastAsiaTheme="minorHAnsi" w:hAnsiTheme="minorHAnsi" w:cstheme="minorBidi"/>
-          <w:sz w:val="22"/>
-          <w:szCs w:val="22"/>
-          <w:lang w:val="ru-RU"/>
-        </w:rPr>
-        <w:t>).</w:t>
+        <w:t>-запитами, що є корисним для подальшої роботи з веб-сторінками, серверної частини сайту, посилання запитів аутентифікації(це я використав в проекті).</w:t>
       </w:r>
     </w:p>
     <w:p>
@@ -5241,19 +2998,16 @@
           <w:szCs w:val="22"/>
           <w:lang w:val="ru-RU"/>
         </w:rPr>
-        <w:t xml:space="preserve">В </w:t>
-      </w:r>
-      <w:proofErr w:type="spellStart"/>
-      <w:r>
-        <w:rPr>
-          <w:rFonts w:asciiTheme="minorHAnsi" w:eastAsiaTheme="minorHAnsi" w:hAnsiTheme="minorHAnsi" w:cstheme="minorBidi"/>
-          <w:sz w:val="22"/>
-          <w:szCs w:val="22"/>
-          <w:lang w:val="ru-RU"/>
-        </w:rPr>
-        <w:t>проекті</w:t>
-      </w:r>
-      <w:proofErr w:type="spellEnd"/>
+        <w:t xml:space="preserve">В проекті використовував </w:t>
+      </w:r>
+      <w:r>
+        <w:rPr>
+          <w:rFonts w:asciiTheme="minorHAnsi" w:eastAsiaTheme="minorHAnsi" w:hAnsiTheme="minorHAnsi" w:cstheme="minorBidi"/>
+          <w:sz w:val="22"/>
+          <w:szCs w:val="22"/>
+        </w:rPr>
+        <w:t>HTMLAgilityPack</w:t>
+      </w:r>
       <w:r>
         <w:rPr>
           <w:rFonts w:asciiTheme="minorHAnsi" w:eastAsiaTheme="minorHAnsi" w:hAnsiTheme="minorHAnsi" w:cstheme="minorBidi"/>
@@ -5263,45 +3017,6 @@
         </w:rPr>
         <w:t xml:space="preserve"> </w:t>
       </w:r>
-      <w:proofErr w:type="spellStart"/>
-      <w:r>
-        <w:rPr>
-          <w:rFonts w:asciiTheme="minorHAnsi" w:eastAsiaTheme="minorHAnsi" w:hAnsiTheme="minorHAnsi" w:cstheme="minorBidi"/>
-          <w:sz w:val="22"/>
-          <w:szCs w:val="22"/>
-          <w:lang w:val="ru-RU"/>
-        </w:rPr>
-        <w:t>використовував</w:t>
-      </w:r>
-      <w:proofErr w:type="spellEnd"/>
-      <w:r>
-        <w:rPr>
-          <w:rFonts w:asciiTheme="minorHAnsi" w:eastAsiaTheme="minorHAnsi" w:hAnsiTheme="minorHAnsi" w:cstheme="minorBidi"/>
-          <w:sz w:val="22"/>
-          <w:szCs w:val="22"/>
-          <w:lang w:val="ru-RU"/>
-        </w:rPr>
-        <w:t xml:space="preserve"> </w:t>
-      </w:r>
-      <w:proofErr w:type="spellStart"/>
-      <w:r>
-        <w:rPr>
-          <w:rFonts w:asciiTheme="minorHAnsi" w:eastAsiaTheme="minorHAnsi" w:hAnsiTheme="minorHAnsi" w:cstheme="minorBidi"/>
-          <w:sz w:val="22"/>
-          <w:szCs w:val="22"/>
-        </w:rPr>
-        <w:t>HTMLAgilityPack</w:t>
-      </w:r>
-      <w:proofErr w:type="spellEnd"/>
-      <w:r>
-        <w:rPr>
-          <w:rFonts w:asciiTheme="minorHAnsi" w:eastAsiaTheme="minorHAnsi" w:hAnsiTheme="minorHAnsi" w:cstheme="minorBidi"/>
-          <w:sz w:val="22"/>
-          <w:szCs w:val="22"/>
-          <w:lang w:val="ru-RU"/>
-        </w:rPr>
-        <w:t xml:space="preserve"> </w:t>
-      </w:r>
       <w:r>
         <w:rPr>
           <w:rFonts w:asciiTheme="minorHAnsi" w:eastAsiaTheme="minorHAnsi" w:hAnsiTheme="minorHAnsi" w:cstheme="minorBidi"/>
@@ -5335,27 +3050,7 @@
           <w:szCs w:val="22"/>
           <w:lang w:val="uk-UA"/>
         </w:rPr>
-        <w:t xml:space="preserve">по </w:t>
-      </w:r>
-      <w:proofErr w:type="spellStart"/>
-      <w:r>
-        <w:rPr>
-          <w:rFonts w:asciiTheme="minorHAnsi" w:eastAsiaTheme="minorHAnsi" w:hAnsiTheme="minorHAnsi" w:cstheme="minorBidi"/>
-          <w:sz w:val="22"/>
-          <w:szCs w:val="22"/>
-          <w:lang w:val="uk-UA"/>
-        </w:rPr>
-        <w:t>парсингу</w:t>
-      </w:r>
-      <w:proofErr w:type="spellEnd"/>
-      <w:r>
-        <w:rPr>
-          <w:rFonts w:asciiTheme="minorHAnsi" w:eastAsiaTheme="minorHAnsi" w:hAnsiTheme="minorHAnsi" w:cstheme="minorBidi"/>
-          <w:sz w:val="22"/>
-          <w:szCs w:val="22"/>
-          <w:lang w:val="uk-UA"/>
-        </w:rPr>
-        <w:t>.</w:t>
+        <w:t>по парсингу.</w:t>
       </w:r>
     </w:p>
     <w:p>
@@ -5555,14 +3250,12 @@
           </w:rPr>
           <w:t>.</w:t>
         </w:r>
-        <w:proofErr w:type="spellStart"/>
         <w:r>
           <w:rPr>
             <w:rStyle w:val="a3"/>
           </w:rPr>
           <w:t>su</w:t>
         </w:r>
-        <w:proofErr w:type="spellEnd"/>
         <w:r>
           <w:rPr>
             <w:rStyle w:val="a3"/>
@@ -5830,14 +3523,12 @@
           </w:rPr>
           <w:t>8/</w:t>
         </w:r>
-        <w:proofErr w:type="spellStart"/>
         <w:r>
           <w:rPr>
             <w:rStyle w:val="a3"/>
           </w:rPr>
           <w:t>BeautifulSoup</w:t>
         </w:r>
-        <w:proofErr w:type="spellEnd"/>
       </w:hyperlink>
     </w:p>
     <w:p>

</xml_diff>